<commit_message>
2. halvdel er halvhjertet
</commit_message>
<xml_diff>
--- a/iwp/L11.1_Network_security.docx
+++ b/iwp/L11.1_Network_security.docx
@@ -33,10 +33,2574 @@
     </w:p>
     <w:p>
       <w:pPr>
+        <w:pStyle w:val="Heading2"/>
+      </w:pPr>
+      <w:r>
+        <w:drawing>
+          <wp:anchor distT="0" distB="0" distL="114300" distR="114300" simplePos="0" relativeHeight="251658240" behindDoc="0" locked="0" layoutInCell="1" allowOverlap="1" wp14:anchorId="14ACCA6D" wp14:editId="0A0063E3">
+            <wp:simplePos x="0" y="0"/>
+            <wp:positionH relativeFrom="column">
+              <wp:posOffset>4065815</wp:posOffset>
+            </wp:positionH>
+            <wp:positionV relativeFrom="paragraph">
+              <wp:posOffset>230052</wp:posOffset>
+            </wp:positionV>
+            <wp:extent cx="1667836" cy="1583872"/>
+            <wp:effectExtent l="0" t="0" r="0" b="3810"/>
+            <wp:wrapSquare wrapText="bothSides"/>
+            <wp:docPr id="1" name="Picture 1" descr="A close up of text on a white background&#10;&#10;Description automatically generated"/>
+            <wp:cNvGraphicFramePr>
+              <a:graphicFrameLocks xmlns:a="http://schemas.openxmlformats.org/drawingml/2006/main" noChangeAspect="1"/>
+            </wp:cNvGraphicFramePr>
+            <a:graphic xmlns:a="http://schemas.openxmlformats.org/drawingml/2006/main">
+              <a:graphicData uri="http://schemas.openxmlformats.org/drawingml/2006/picture">
+                <pic:pic xmlns:pic="http://schemas.openxmlformats.org/drawingml/2006/picture">
+                  <pic:nvPicPr>
+                    <pic:cNvPr id="1" name=""/>
+                    <pic:cNvPicPr/>
+                  </pic:nvPicPr>
+                  <pic:blipFill>
+                    <a:blip r:embed="rId5" cstate="print">
+                      <a:extLst>
+                        <a:ext uri="{28A0092B-C50C-407E-A947-70E740481C1C}">
+                          <a14:useLocalDpi xmlns:a14="http://schemas.microsoft.com/office/drawing/2010/main" val="0"/>
+                        </a:ext>
+                      </a:extLst>
+                    </a:blip>
+                    <a:stretch>
+                      <a:fillRect/>
+                    </a:stretch>
+                  </pic:blipFill>
+                  <pic:spPr>
+                    <a:xfrm>
+                      <a:off x="0" y="0"/>
+                      <a:ext cx="1667836" cy="1583872"/>
+                    </a:xfrm>
+                    <a:prstGeom prst="rect">
+                      <a:avLst/>
+                    </a:prstGeom>
+                  </pic:spPr>
+                </pic:pic>
+              </a:graphicData>
+            </a:graphic>
+            <wp14:sizeRelH relativeFrom="page">
+              <wp14:pctWidth>0</wp14:pctWidth>
+            </wp14:sizeRelH>
+            <wp14:sizeRelV relativeFrom="page">
+              <wp14:pctHeight>0</wp14:pctHeight>
+            </wp14:sizeRelV>
+          </wp:anchor>
+        </w:drawing>
+      </w:r>
+      <w:r>
+        <w:t>What is network security?</w:t>
+      </w:r>
+    </w:p>
+    <w:p>
+      <w:pPr>
+        <w:rPr>
+          <w:sz w:val="22"/>
+          <w:szCs w:val="22"/>
+        </w:rPr>
+      </w:pPr>
+      <w:r>
+        <w:rPr>
+          <w:b/>
+          <w:bCs/>
+          <w:sz w:val="22"/>
+          <w:szCs w:val="22"/>
+        </w:rPr>
+        <w:t>confidentiality</w:t>
+      </w:r>
+      <w:r>
+        <w:rPr>
+          <w:sz w:val="22"/>
+          <w:szCs w:val="22"/>
+        </w:rPr>
+        <w:t>: only sender, intended receiver should “understand” message contents</w:t>
+      </w:r>
+    </w:p>
+    <w:p>
+      <w:pPr>
+        <w:rPr>
+          <w:sz w:val="22"/>
+          <w:szCs w:val="22"/>
+        </w:rPr>
+      </w:pPr>
+      <w:r>
+        <w:rPr>
+          <w:sz w:val="22"/>
+          <w:szCs w:val="22"/>
+        </w:rPr>
+        <w:t>sender encrypts message</w:t>
+      </w:r>
+    </w:p>
+    <w:p>
+      <w:pPr>
+        <w:rPr>
+          <w:sz w:val="22"/>
+          <w:szCs w:val="22"/>
+        </w:rPr>
+      </w:pPr>
+      <w:r>
+        <w:rPr>
+          <w:sz w:val="22"/>
+          <w:szCs w:val="22"/>
+        </w:rPr>
+        <w:t>receiver decrypts message</w:t>
+      </w:r>
+    </w:p>
+    <w:p>
+      <w:pPr>
+        <w:rPr>
+          <w:sz w:val="22"/>
+          <w:szCs w:val="22"/>
+        </w:rPr>
+      </w:pPr>
+    </w:p>
+    <w:p>
+      <w:pPr>
+        <w:rPr>
+          <w:sz w:val="22"/>
+          <w:szCs w:val="22"/>
+        </w:rPr>
+      </w:pPr>
+      <w:r>
+        <w:rPr>
+          <w:b/>
+          <w:bCs/>
+          <w:sz w:val="22"/>
+          <w:szCs w:val="22"/>
+        </w:rPr>
+        <w:t xml:space="preserve">authentication: </w:t>
+      </w:r>
+      <w:r>
+        <w:rPr>
+          <w:sz w:val="22"/>
+          <w:szCs w:val="22"/>
+        </w:rPr>
+        <w:t>sender, receiver want to confirm identity of each other</w:t>
+      </w:r>
+    </w:p>
+    <w:p>
+      <w:pPr>
+        <w:rPr>
+          <w:sz w:val="22"/>
+          <w:szCs w:val="22"/>
+        </w:rPr>
+      </w:pPr>
+    </w:p>
+    <w:p>
+      <w:pPr>
+        <w:pStyle w:val="NoSpacing"/>
+        <w:rPr>
+          <w:sz w:val="22"/>
+          <w:szCs w:val="22"/>
+        </w:rPr>
+      </w:pPr>
+      <w:r>
+        <w:rPr>
+          <w:b/>
+          <w:bCs/>
+          <w:sz w:val="22"/>
+          <w:szCs w:val="22"/>
+        </w:rPr>
+        <w:t xml:space="preserve">message integrity: </w:t>
+      </w:r>
+      <w:r>
+        <w:rPr>
+          <w:sz w:val="22"/>
+          <w:szCs w:val="22"/>
+        </w:rPr>
+        <w:t>sender, receiver want to ensure message not altered (in transit, or afterwards) without detection</w:t>
+      </w:r>
+    </w:p>
+    <w:p>
+      <w:pPr>
+        <w:pStyle w:val="NoSpacing"/>
+        <w:rPr>
+          <w:sz w:val="22"/>
+          <w:szCs w:val="22"/>
+        </w:rPr>
+      </w:pPr>
+    </w:p>
+    <w:p>
+      <w:pPr>
+        <w:rPr>
+          <w:sz w:val="22"/>
+          <w:szCs w:val="22"/>
+        </w:rPr>
+      </w:pPr>
+      <w:r>
+        <w:rPr>
+          <w:b/>
+          <w:bCs/>
+          <w:sz w:val="22"/>
+          <w:szCs w:val="22"/>
+        </w:rPr>
+        <w:t>access and availability:</w:t>
+      </w:r>
+      <w:r>
+        <w:rPr>
+          <w:sz w:val="22"/>
+          <w:szCs w:val="22"/>
+        </w:rPr>
+        <w:t>services must be accessible and available to users</w:t>
+      </w:r>
+    </w:p>
+    <w:p>
+      <w:pPr>
+        <w:rPr>
+          <w:sz w:val="22"/>
+          <w:szCs w:val="22"/>
+        </w:rPr>
+      </w:pPr>
+    </w:p>
+    <w:p>
+      <w:pPr>
+        <w:rPr>
+          <w:sz w:val="22"/>
+          <w:szCs w:val="22"/>
+          <w:lang w:val="en-US"/>
+        </w:rPr>
+      </w:pPr>
+      <w:r>
+        <w:rPr>
+          <w:sz w:val="22"/>
+          <w:szCs w:val="22"/>
+          <w:lang w:val="en-US"/>
+        </w:rPr>
+        <w:t>In the following examples</w:t>
+      </w:r>
+      <w:r>
+        <w:rPr>
+          <w:sz w:val="22"/>
+          <w:szCs w:val="22"/>
+          <w:lang w:val="en-US"/>
+        </w:rPr>
+        <w:t xml:space="preserve">, Bob and Alice wants to communicate and </w:t>
+      </w:r>
+      <w:proofErr w:type="gramStart"/>
+      <w:r>
+        <w:rPr>
+          <w:sz w:val="22"/>
+          <w:szCs w:val="22"/>
+          <w:lang w:val="en-US"/>
+        </w:rPr>
+        <w:t>Trudy(</w:t>
+      </w:r>
+      <w:proofErr w:type="gramEnd"/>
+      <w:r>
+        <w:rPr>
+          <w:sz w:val="22"/>
+          <w:szCs w:val="22"/>
+          <w:lang w:val="en-US"/>
+        </w:rPr>
+        <w:t xml:space="preserve">the intruder) wants to intercept, delete or add something to the message. </w:t>
+      </w:r>
+    </w:p>
+    <w:p>
+      <w:pPr>
+        <w:rPr>
+          <w:sz w:val="22"/>
+          <w:szCs w:val="22"/>
+          <w:lang w:val="en-US"/>
+        </w:rPr>
+      </w:pPr>
+      <w:r>
+        <w:rPr>
+          <w:sz w:val="22"/>
+          <w:szCs w:val="22"/>
+          <w:lang w:val="en-US"/>
+        </w:rPr>
+        <w:drawing>
+          <wp:inline distT="0" distB="0" distL="0" distR="0" wp14:anchorId="714E7435" wp14:editId="58064684">
+            <wp:extent cx="2833007" cy="1261765"/>
+            <wp:effectExtent l="0" t="0" r="0" b="0"/>
+            <wp:docPr id="2" name="Picture 2" descr="A picture containing game, drawing&#10;&#10;Description automatically generated"/>
+            <wp:cNvGraphicFramePr>
+              <a:graphicFrameLocks xmlns:a="http://schemas.openxmlformats.org/drawingml/2006/main" noChangeAspect="1"/>
+            </wp:cNvGraphicFramePr>
+            <a:graphic xmlns:a="http://schemas.openxmlformats.org/drawingml/2006/main">
+              <a:graphicData uri="http://schemas.openxmlformats.org/drawingml/2006/picture">
+                <pic:pic xmlns:pic="http://schemas.openxmlformats.org/drawingml/2006/picture">
+                  <pic:nvPicPr>
+                    <pic:cNvPr id="1" name=""/>
+                    <pic:cNvPicPr/>
+                  </pic:nvPicPr>
+                  <pic:blipFill>
+                    <a:blip r:embed="rId6"/>
+                    <a:stretch>
+                      <a:fillRect/>
+                    </a:stretch>
+                  </pic:blipFill>
+                  <pic:spPr>
+                    <a:xfrm>
+                      <a:off x="0" y="0"/>
+                      <a:ext cx="2843478" cy="1266429"/>
+                    </a:xfrm>
+                    <a:prstGeom prst="rect">
+                      <a:avLst/>
+                    </a:prstGeom>
+                  </pic:spPr>
+                </pic:pic>
+              </a:graphicData>
+            </a:graphic>
+          </wp:inline>
+        </w:drawing>
+      </w:r>
+    </w:p>
+    <w:p>
+      <w:pPr>
+        <w:rPr>
+          <w:sz w:val="22"/>
+          <w:szCs w:val="22"/>
+          <w:lang w:val="en-US"/>
+        </w:rPr>
+      </w:pPr>
+    </w:p>
+    <w:p>
+      <w:pPr>
+        <w:rPr>
+          <w:sz w:val="22"/>
+          <w:szCs w:val="22"/>
+          <w:lang w:val="en-US"/>
+        </w:rPr>
+      </w:pPr>
+      <w:r>
+        <w:rPr>
+          <w:sz w:val="22"/>
+          <w:szCs w:val="22"/>
+          <w:lang w:val="en-US"/>
+        </w:rPr>
+        <w:t>Trudy has several options for what to do:</w:t>
+      </w:r>
+    </w:p>
+    <w:p>
+      <w:pPr>
+        <w:rPr>
+          <w:sz w:val="22"/>
+          <w:szCs w:val="22"/>
+          <w:lang w:val="en-GB"/>
+        </w:rPr>
+      </w:pPr>
+    </w:p>
+    <w:p>
+      <w:pPr>
+        <w:pStyle w:val="ListParagraph"/>
+        <w:numPr>
+          <w:ilvl w:val="0"/>
+          <w:numId w:val="2"/>
+        </w:numPr>
+        <w:rPr>
+          <w:sz w:val="22"/>
+          <w:szCs w:val="22"/>
+          <w:lang w:val="en-GB"/>
+        </w:rPr>
+      </w:pPr>
+      <w:r>
+        <w:rPr>
+          <w:sz w:val="22"/>
+          <w:szCs w:val="22"/>
+          <w:lang w:val="en-GB"/>
+        </w:rPr>
+        <w:t>Spoofing—The attacker uses someone else’s information to access the system.</w:t>
+      </w:r>
+    </w:p>
+    <w:p>
+      <w:pPr>
+        <w:pStyle w:val="ListParagraph"/>
+        <w:numPr>
+          <w:ilvl w:val="0"/>
+          <w:numId w:val="2"/>
+        </w:numPr>
+        <w:rPr>
+          <w:sz w:val="22"/>
+          <w:szCs w:val="22"/>
+          <w:lang w:val="en-GB"/>
+        </w:rPr>
+      </w:pPr>
+      <w:r>
+        <w:rPr>
+          <w:sz w:val="22"/>
+          <w:szCs w:val="22"/>
+          <w:lang w:val="en-GB"/>
+        </w:rPr>
+        <w:t>Tampering—The attacker modifies some data in nonauthorized</w:t>
+      </w:r>
+      <w:r>
+        <w:rPr>
+          <w:sz w:val="22"/>
+          <w:szCs w:val="22"/>
+          <w:lang w:val="en-GB"/>
+        </w:rPr>
+        <w:t xml:space="preserve"> </w:t>
+      </w:r>
+      <w:r>
+        <w:rPr>
+          <w:sz w:val="22"/>
+          <w:szCs w:val="22"/>
+          <w:lang w:val="en-GB"/>
+        </w:rPr>
+        <w:t>ways.</w:t>
+      </w:r>
+    </w:p>
+    <w:p>
+      <w:pPr>
+        <w:pStyle w:val="ListParagraph"/>
+        <w:numPr>
+          <w:ilvl w:val="0"/>
+          <w:numId w:val="2"/>
+        </w:numPr>
+        <w:rPr>
+          <w:sz w:val="22"/>
+          <w:szCs w:val="22"/>
+          <w:lang w:val="en-GB"/>
+        </w:rPr>
+      </w:pPr>
+      <w:r>
+        <w:rPr>
+          <w:sz w:val="22"/>
+          <w:szCs w:val="22"/>
+          <w:lang w:val="en-GB"/>
+        </w:rPr>
+        <w:t>Repudiation—The attacker removes all trace of their attack, so that they cannot be held accountable for other damages done.</w:t>
+      </w:r>
+    </w:p>
+    <w:p>
+      <w:pPr>
+        <w:pStyle w:val="ListParagraph"/>
+        <w:numPr>
+          <w:ilvl w:val="0"/>
+          <w:numId w:val="2"/>
+        </w:numPr>
+        <w:rPr>
+          <w:sz w:val="22"/>
+          <w:szCs w:val="22"/>
+          <w:lang w:val="en-GB"/>
+        </w:rPr>
+      </w:pPr>
+      <w:r>
+        <w:rPr>
+          <w:sz w:val="22"/>
+          <w:szCs w:val="22"/>
+          <w:lang w:val="en-GB"/>
+        </w:rPr>
+        <w:t>Information disclosure—The attacker accesses data they should not be able to.</w:t>
+      </w:r>
+    </w:p>
+    <w:p>
+      <w:pPr>
+        <w:pStyle w:val="ListParagraph"/>
+        <w:numPr>
+          <w:ilvl w:val="0"/>
+          <w:numId w:val="2"/>
+        </w:numPr>
+        <w:rPr>
+          <w:sz w:val="22"/>
+          <w:szCs w:val="22"/>
+          <w:lang w:val="en-GB"/>
+        </w:rPr>
+      </w:pPr>
+      <w:r>
+        <w:rPr>
+          <w:sz w:val="22"/>
+          <w:szCs w:val="22"/>
+          <w:lang w:val="en-GB"/>
+        </w:rPr>
+        <w:t>Denial of service—The attacker prevents real users from accessing the systems.</w:t>
+      </w:r>
+    </w:p>
+    <w:p>
+      <w:pPr>
+        <w:pStyle w:val="ListParagraph"/>
+        <w:numPr>
+          <w:ilvl w:val="0"/>
+          <w:numId w:val="2"/>
+        </w:numPr>
+        <w:rPr>
+          <w:sz w:val="22"/>
+          <w:szCs w:val="22"/>
+          <w:lang w:val="en-GB"/>
+        </w:rPr>
+      </w:pPr>
+      <w:r>
+        <w:rPr>
+          <w:sz w:val="22"/>
+          <w:szCs w:val="22"/>
+          <w:lang w:val="en-GB"/>
+        </w:rPr>
+        <w:t>Elevation of privilege—The attacker increases their privileges on the system thereby getting access to things they are not authorized to do.</w:t>
+      </w:r>
+    </w:p>
+    <w:p/>
+    <w:p>
+      <w:pPr>
+        <w:pStyle w:val="Heading2"/>
+      </w:pPr>
+      <w:r>
+        <w:t>Principles of cryptography</w:t>
+      </w:r>
+    </w:p>
+    <w:p>
+      <w:pPr>
+        <w:pStyle w:val="Heading3"/>
+        <w:rPr>
+          <w:lang w:val="en-US"/>
+        </w:rPr>
+      </w:pPr>
+      <w:r>
+        <w:rPr>
+          <w:lang w:val="en-US"/>
+        </w:rPr>
+        <w:t>When talking cryptography th</w:t>
+      </w:r>
+      <w:r>
+        <w:rPr>
+          <w:lang w:val="en-US"/>
+        </w:rPr>
+        <w:t>ere are several topic specific words and phrases:</w:t>
+      </w:r>
+    </w:p>
+    <w:p>
+      <w:pPr>
+        <w:pStyle w:val="ListParagraph"/>
+        <w:numPr>
+          <w:ilvl w:val="0"/>
+          <w:numId w:val="3"/>
+        </w:numPr>
+        <w:rPr>
+          <w:lang w:val="en-US"/>
+        </w:rPr>
+      </w:pPr>
+      <w:r>
+        <w:rPr>
+          <w:lang w:val="en-US"/>
+        </w:rPr>
+        <w:t>M</w:t>
+      </w:r>
+      <w:r>
+        <w:rPr>
+          <w:lang w:val="en-US"/>
+        </w:rPr>
+        <w:t xml:space="preserve"> </w:t>
+      </w:r>
+      <w:r>
+        <w:rPr>
+          <w:sz w:val="22"/>
+          <w:szCs w:val="22"/>
+          <w:lang w:val="en-GB"/>
+        </w:rPr>
+        <w:t>—</w:t>
+      </w:r>
+      <w:r>
+        <w:rPr>
+          <w:sz w:val="22"/>
+          <w:szCs w:val="22"/>
+          <w:lang w:val="en-GB"/>
+        </w:rPr>
+        <w:t xml:space="preserve"> </w:t>
+      </w:r>
+      <w:r>
+        <w:rPr>
+          <w:sz w:val="22"/>
+          <w:szCs w:val="22"/>
+          <w:lang w:val="en-GB"/>
+        </w:rPr>
+        <w:t xml:space="preserve">Plain text message. Nothing is encrypted. </w:t>
+      </w:r>
+      <w:r>
+        <w:rPr>
+          <w:lang w:val="en-US"/>
+        </w:rPr>
+        <w:t xml:space="preserve"> </w:t>
+      </w:r>
+    </w:p>
+    <w:p>
+      <w:pPr>
+        <w:pStyle w:val="ListParagraph"/>
+        <w:numPr>
+          <w:ilvl w:val="0"/>
+          <w:numId w:val="3"/>
+        </w:numPr>
+        <w:rPr>
+          <w:lang w:val="en-US"/>
+        </w:rPr>
+      </w:pPr>
+      <w:r>
+        <w:rPr>
+          <w:lang w:val="en-US"/>
+        </w:rPr>
+        <w:t>K</w:t>
+      </w:r>
+      <w:r>
+        <w:rPr>
+          <w:vertAlign w:val="subscript"/>
+          <w:lang w:val="en-US"/>
+        </w:rPr>
+        <w:t>A</w:t>
+      </w:r>
+      <w:r>
+        <w:rPr>
+          <w:lang w:val="en-US"/>
+        </w:rPr>
+        <w:t xml:space="preserve"> (M) </w:t>
+      </w:r>
+      <w:r>
+        <w:rPr>
+          <w:sz w:val="22"/>
+          <w:szCs w:val="22"/>
+          <w:lang w:val="en-GB"/>
+        </w:rPr>
+        <w:t>—</w:t>
+      </w:r>
+      <w:r>
+        <w:rPr>
+          <w:sz w:val="22"/>
+          <w:szCs w:val="22"/>
+          <w:lang w:val="en-GB"/>
+        </w:rPr>
+        <w:t xml:space="preserve"> Ciphertext, which is the plain text M encrypted with key K</w:t>
+      </w:r>
+      <w:r>
+        <w:rPr>
+          <w:sz w:val="22"/>
+          <w:szCs w:val="22"/>
+          <w:vertAlign w:val="subscript"/>
+          <w:lang w:val="en-GB"/>
+        </w:rPr>
+        <w:t>A</w:t>
+      </w:r>
+      <w:r>
+        <w:rPr>
+          <w:sz w:val="22"/>
+          <w:szCs w:val="22"/>
+          <w:lang w:val="en-GB"/>
+        </w:rPr>
+        <w:t>.</w:t>
+      </w:r>
+    </w:p>
+    <w:p>
+      <w:pPr>
+        <w:pStyle w:val="ListParagraph"/>
+        <w:numPr>
+          <w:ilvl w:val="0"/>
+          <w:numId w:val="3"/>
+        </w:numPr>
+        <w:rPr>
+          <w:lang w:val="en-US"/>
+        </w:rPr>
+      </w:pPr>
+      <w:r>
+        <w:rPr>
+          <w:lang w:val="en-US"/>
+        </w:rPr>
+        <w:t>K</w:t>
+      </w:r>
+      <w:r>
+        <w:rPr>
+          <w:vertAlign w:val="subscript"/>
+          <w:lang w:val="en-US"/>
+        </w:rPr>
+        <w:t xml:space="preserve">B </w:t>
+      </w:r>
+      <w:r>
+        <w:rPr>
+          <w:lang w:val="en-US"/>
+        </w:rPr>
+        <w:t>(</w:t>
+      </w:r>
+      <w:r>
+        <w:rPr>
+          <w:lang w:val="en-US"/>
+        </w:rPr>
+        <w:t>K</w:t>
+      </w:r>
+      <w:r>
+        <w:rPr>
+          <w:vertAlign w:val="subscript"/>
+          <w:lang w:val="en-US"/>
+        </w:rPr>
+        <w:t>A</w:t>
+      </w:r>
+      <w:r>
+        <w:rPr>
+          <w:lang w:val="en-US"/>
+        </w:rPr>
+        <w:t xml:space="preserve"> (</w:t>
+      </w:r>
+      <w:r>
+        <w:rPr>
+          <w:lang w:val="en-US"/>
+        </w:rPr>
+        <w:t xml:space="preserve">M)) </w:t>
+      </w:r>
+      <w:r>
+        <w:rPr>
+          <w:sz w:val="22"/>
+          <w:szCs w:val="22"/>
+          <w:lang w:val="en-GB"/>
+        </w:rPr>
+        <w:t>—</w:t>
+      </w:r>
+      <w:r>
+        <w:rPr>
+          <w:sz w:val="22"/>
+          <w:szCs w:val="22"/>
+          <w:lang w:val="en-GB"/>
+        </w:rPr>
+        <w:t xml:space="preserve"> Decryption of the ciphertext with key K</w:t>
+      </w:r>
+      <w:r>
+        <w:rPr>
+          <w:sz w:val="22"/>
+          <w:szCs w:val="22"/>
+          <w:vertAlign w:val="subscript"/>
+          <w:lang w:val="en-GB"/>
+        </w:rPr>
+        <w:t>B</w:t>
+      </w:r>
+      <w:r>
+        <w:rPr>
+          <w:sz w:val="22"/>
+          <w:szCs w:val="22"/>
+          <w:lang w:val="en-GB"/>
+        </w:rPr>
+        <w:t xml:space="preserve">. The output is then M. </w:t>
+      </w:r>
+    </w:p>
+    <w:p>
+      <w:pPr>
+        <w:rPr>
+          <w:lang w:val="en-US"/>
+        </w:rPr>
+      </w:pPr>
+    </w:p>
+    <w:p>
+      <w:pPr>
+        <w:rPr>
+          <w:lang w:val="en-US"/>
+        </w:rPr>
+      </w:pPr>
+    </w:p>
+    <w:p>
+      <w:pPr>
+        <w:rPr>
+          <w:lang w:val="en-US"/>
+        </w:rPr>
+      </w:pPr>
+    </w:p>
+    <w:p>
+      <w:pPr>
+        <w:rPr>
+          <w:lang w:val="en-US"/>
+        </w:rPr>
+      </w:pPr>
+    </w:p>
+    <w:p>
+      <w:pPr>
+        <w:rPr>
+          <w:lang w:val="en-US"/>
+        </w:rPr>
+      </w:pPr>
+    </w:p>
+    <w:p>
+      <w:pPr>
+        <w:rPr>
+          <w:lang w:val="en-US"/>
+        </w:rPr>
+      </w:pPr>
+    </w:p>
+    <w:p>
+      <w:pPr>
+        <w:pStyle w:val="Heading3"/>
+        <w:rPr>
+          <w:lang w:val="en-US"/>
+        </w:rPr>
+      </w:pPr>
+      <w:r>
+        <w:rPr>
+          <w:lang w:val="en-US"/>
+        </w:rPr>
+        <w:t>There are several ways to break the encryption scheme:</w:t>
+      </w:r>
+    </w:p>
+    <w:p>
+      <w:pPr>
+        <w:rPr>
+          <w:lang w:val="en-US"/>
+        </w:rPr>
+      </w:pPr>
+    </w:p>
+    <w:p>
+      <w:pPr>
+        <w:rPr>
+          <w:lang w:val="en-GB"/>
+        </w:rPr>
+      </w:pPr>
+      <w:r>
+        <w:rPr>
+          <w:lang w:val="en-GB"/>
+        </w:rPr>
+        <w:t>C</w:t>
+      </w:r>
+      <w:r>
+        <w:rPr>
+          <w:lang w:val="en-GB"/>
+        </w:rPr>
+        <w:t xml:space="preserve">ipher-text only attack: Trudy has ciphertext she can </w:t>
+      </w:r>
+      <w:r>
+        <w:rPr>
+          <w:lang w:val="en-GB"/>
+        </w:rPr>
+        <w:t>analyse. She can crack the encryption in two ways:</w:t>
+      </w:r>
+    </w:p>
+    <w:p>
+      <w:pPr>
+        <w:pStyle w:val="ListParagraph"/>
+        <w:numPr>
+          <w:ilvl w:val="0"/>
+          <w:numId w:val="4"/>
+        </w:numPr>
+        <w:rPr>
+          <w:lang w:val="en-GB"/>
+        </w:rPr>
+      </w:pPr>
+      <w:r>
+        <w:rPr>
+          <w:lang w:val="en-GB"/>
+        </w:rPr>
+        <w:t>brute force: search through all keys</w:t>
+      </w:r>
+    </w:p>
+    <w:p>
+      <w:pPr>
+        <w:pStyle w:val="ListParagraph"/>
+        <w:numPr>
+          <w:ilvl w:val="0"/>
+          <w:numId w:val="4"/>
+        </w:numPr>
+        <w:rPr>
+          <w:lang w:val="en-GB"/>
+        </w:rPr>
+      </w:pPr>
+      <w:r>
+        <w:rPr>
+          <w:lang w:val="en-GB"/>
+        </w:rPr>
+        <w:t>statistical analysis</w:t>
+      </w:r>
+    </w:p>
+    <w:p>
+      <w:pPr>
+        <w:rPr>
+          <w:lang w:val="en-GB"/>
+        </w:rPr>
+      </w:pPr>
+    </w:p>
+    <w:p>
+      <w:pPr>
+        <w:rPr>
+          <w:lang w:val="en-GB"/>
+        </w:rPr>
+      </w:pPr>
+      <w:r>
+        <w:rPr>
+          <w:lang w:val="en-GB"/>
+        </w:rPr>
+        <w:t>K</w:t>
+      </w:r>
+      <w:r>
+        <w:rPr>
+          <w:lang w:val="en-GB"/>
+        </w:rPr>
+        <w:t>nown-plaintext attack: Trudy has plaintext corresponding to ciphertext</w:t>
+      </w:r>
+      <w:r>
+        <w:rPr>
+          <w:lang w:val="en-GB"/>
+        </w:rPr>
+        <w:t xml:space="preserve">. </w:t>
+      </w:r>
+      <w:r>
+        <w:rPr>
+          <w:lang w:val="en-GB"/>
+        </w:rPr>
+        <w:t xml:space="preserve">Trudy knows both </w:t>
+      </w:r>
+      <w:r>
+        <w:rPr>
+          <w:lang w:val="en-GB"/>
+        </w:rPr>
+        <w:t>M</w:t>
+      </w:r>
+      <w:r>
+        <w:rPr>
+          <w:lang w:val="en-GB"/>
+        </w:rPr>
+        <w:t xml:space="preserve"> and K</w:t>
+      </w:r>
+      <w:r>
+        <w:rPr>
+          <w:vertAlign w:val="subscript"/>
+          <w:lang w:val="en-GB"/>
+        </w:rPr>
+        <w:t>A</w:t>
+      </w:r>
+      <w:r>
+        <w:rPr>
+          <w:lang w:val="en-GB"/>
+        </w:rPr>
+        <w:t>(</w:t>
+      </w:r>
+      <w:r>
+        <w:rPr>
+          <w:lang w:val="en-GB"/>
+        </w:rPr>
+        <w:t>M</w:t>
+      </w:r>
+      <w:r>
+        <w:rPr>
+          <w:lang w:val="en-GB"/>
+        </w:rPr>
+        <w:t>)</w:t>
+      </w:r>
+      <w:r>
+        <w:rPr>
+          <w:lang w:val="en-GB"/>
+        </w:rPr>
+        <w:t>.</w:t>
+      </w:r>
+    </w:p>
+    <w:p>
+      <w:pPr>
+        <w:pStyle w:val="ListParagraph"/>
+        <w:numPr>
+          <w:ilvl w:val="0"/>
+          <w:numId w:val="5"/>
+        </w:numPr>
+        <w:rPr>
+          <w:lang w:val="en-GB"/>
+        </w:rPr>
+      </w:pPr>
+      <w:r>
+        <w:rPr>
+          <w:lang w:val="en-GB"/>
+        </w:rPr>
+        <w:t>chosen-plaintext attack: Trudy can get ciphertext for chosen plaintext</w:t>
+      </w:r>
+    </w:p>
+    <w:p>
+      <w:pPr>
+        <w:rPr>
+          <w:lang w:val="en-US"/>
+        </w:rPr>
+      </w:pPr>
+    </w:p>
+    <w:p>
+      <w:pPr>
+        <w:pStyle w:val="Heading3"/>
+        <w:rPr>
+          <w:lang w:val="en-US"/>
+        </w:rPr>
+      </w:pPr>
+      <w:r>
+        <w:rPr>
+          <w:lang w:val="en-US"/>
+        </w:rPr>
+        <w:t>Symmetric key cryptography</w:t>
+      </w:r>
+    </w:p>
+    <w:p>
+      <w:pPr>
+        <w:rPr>
+          <w:lang w:val="en-US"/>
+        </w:rPr>
+      </w:pPr>
+      <w:r>
+        <w:rPr>
+          <w:lang w:val="en-US"/>
+        </w:rPr>
+        <w:t>Bob and Alice share same key K</w:t>
+      </w:r>
+      <w:r>
+        <w:rPr>
+          <w:vertAlign w:val="subscript"/>
+          <w:lang w:val="en-US"/>
+        </w:rPr>
+        <w:t>S</w:t>
+      </w:r>
+      <w:r>
+        <w:rPr>
+          <w:lang w:val="en-US"/>
+        </w:rPr>
+        <w:t xml:space="preserve">. The type of cryptography method used is </w:t>
+      </w:r>
+      <w:r>
+        <w:rPr>
+          <w:lang w:val="en-US"/>
+        </w:rPr>
+        <w:t>knowing substitution pattern in mono alphabetic substitution cipher, DES, AES</w:t>
+      </w:r>
+      <w:r>
+        <w:rPr>
+          <w:lang w:val="en-US"/>
+        </w:rPr>
+        <w:t xml:space="preserve">. </w:t>
+      </w:r>
+    </w:p>
+    <w:p>
+      <w:pPr>
+        <w:rPr>
+          <w:lang w:val="en-US"/>
+        </w:rPr>
+      </w:pPr>
+    </w:p>
+    <w:p>
+      <w:pPr>
+        <w:rPr>
+          <w:lang w:val="en-US"/>
+        </w:rPr>
+      </w:pPr>
+      <w:r>
+        <w:rPr>
+          <w:lang w:val="en-US"/>
+        </w:rPr>
+        <w:drawing>
+          <wp:inline distT="0" distB="0" distL="0" distR="0" wp14:anchorId="5F30CCDE" wp14:editId="43D9C307">
+            <wp:extent cx="4286250" cy="1238007"/>
+            <wp:effectExtent l="0" t="0" r="0" b="0"/>
+            <wp:docPr id="3" name="Picture 3" descr="A picture containing clock, drawing&#10;&#10;Description automatically generated"/>
+            <wp:cNvGraphicFramePr>
+              <a:graphicFrameLocks xmlns:a="http://schemas.openxmlformats.org/drawingml/2006/main" noChangeAspect="1"/>
+            </wp:cNvGraphicFramePr>
+            <a:graphic xmlns:a="http://schemas.openxmlformats.org/drawingml/2006/main">
+              <a:graphicData uri="http://schemas.openxmlformats.org/drawingml/2006/picture">
+                <pic:pic xmlns:pic="http://schemas.openxmlformats.org/drawingml/2006/picture">
+                  <pic:nvPicPr>
+                    <pic:cNvPr id="1" name=""/>
+                    <pic:cNvPicPr/>
+                  </pic:nvPicPr>
+                  <pic:blipFill>
+                    <a:blip r:embed="rId7"/>
+                    <a:stretch>
+                      <a:fillRect/>
+                    </a:stretch>
+                  </pic:blipFill>
+                  <pic:spPr>
+                    <a:xfrm>
+                      <a:off x="0" y="0"/>
+                      <a:ext cx="4312100" cy="1245473"/>
+                    </a:xfrm>
+                    <a:prstGeom prst="rect">
+                      <a:avLst/>
+                    </a:prstGeom>
+                  </pic:spPr>
+                </pic:pic>
+              </a:graphicData>
+            </a:graphic>
+          </wp:inline>
+        </w:drawing>
+      </w:r>
+    </w:p>
+    <w:p>
+      <w:pPr>
+        <w:rPr>
+          <w:lang w:val="en-GB"/>
+        </w:rPr>
+      </w:pPr>
+      <w:r>
+        <w:rPr>
+          <w:lang w:val="en-US"/>
+        </w:rPr>
+        <w:br/>
+        <w:t xml:space="preserve">Mono alphabetic: </w:t>
+      </w:r>
+      <w:hyperlink r:id="rId8" w:history="1">
+        <w:r>
+          <w:rPr>
+            <w:rStyle w:val="Hyperlink"/>
+            <w:lang w:val="en-US"/>
+          </w:rPr>
+          <w:t>https://en.wikipedia.org/wiki/Substitution_cipher</w:t>
+        </w:r>
+      </w:hyperlink>
+      <w:r>
+        <w:rPr>
+          <w:lang w:val="en-US"/>
+        </w:rPr>
+        <w:t xml:space="preserve"> </w:t>
+      </w:r>
+      <w:r>
+        <w:rPr>
+          <w:lang w:val="en-US"/>
+        </w:rPr>
+        <w:br/>
+        <w:t xml:space="preserve">DES: </w:t>
+      </w:r>
+      <w:hyperlink r:id="rId9" w:history="1">
+        <w:r>
+          <w:rPr>
+            <w:rStyle w:val="Hyperlink"/>
+            <w:lang w:val="en-US"/>
+          </w:rPr>
+          <w:t>https://en.wikipedia.org/wiki/Data_Encryption_Standard</w:t>
+        </w:r>
+      </w:hyperlink>
+      <w:r>
+        <w:rPr>
+          <w:lang w:val="en-US"/>
+        </w:rPr>
+        <w:t xml:space="preserve"> </w:t>
+      </w:r>
+      <w:r>
+        <w:rPr>
+          <w:lang w:val="en-US"/>
+        </w:rPr>
+        <w:br/>
+        <w:t xml:space="preserve">AES: </w:t>
+      </w:r>
+      <w:hyperlink r:id="rId10" w:history="1">
+        <w:r>
+          <w:rPr>
+            <w:rStyle w:val="Hyperlink"/>
+            <w:lang w:val="en-US"/>
+          </w:rPr>
+          <w:t>https://en.wikipedia.org/wiki/Advanced_Encryption_Standard</w:t>
+        </w:r>
+      </w:hyperlink>
+      <w:r>
+        <w:rPr>
+          <w:lang w:val="en-US"/>
+        </w:rPr>
+        <w:t xml:space="preserve"> </w:t>
+      </w:r>
+    </w:p>
+    <w:p>
+      <w:pPr>
+        <w:rPr>
+          <w:lang w:val="en-US"/>
+        </w:rPr>
+      </w:pPr>
+    </w:p>
+    <w:p>
+      <w:pPr>
+        <w:rPr>
+          <w:lang w:val="en-US"/>
+        </w:rPr>
+      </w:pPr>
+      <w:r>
+        <w:rPr>
+          <w:lang w:val="en-US"/>
+        </w:rPr>
+        <w:t>So how do Bob and Alice agree on a key?</w:t>
+      </w:r>
+    </w:p>
+    <w:p>
+      <w:pPr>
+        <w:rPr>
+          <w:lang w:val="en-US"/>
+        </w:rPr>
+      </w:pPr>
+      <w:r>
+        <w:rPr>
+          <w:lang w:val="en-US"/>
+        </w:rPr>
+        <w:drawing>
+          <wp:inline distT="0" distB="0" distL="0" distR="0" wp14:anchorId="5D2D976C" wp14:editId="7AEB8E0B">
+            <wp:extent cx="5731510" cy="3108960"/>
+            <wp:effectExtent l="0" t="0" r="0" b="2540"/>
+            <wp:docPr id="4" name="Picture 4" descr="A close up of a map&#10;&#10;Description automatically generated"/>
+            <wp:cNvGraphicFramePr>
+              <a:graphicFrameLocks xmlns:a="http://schemas.openxmlformats.org/drawingml/2006/main" noChangeAspect="1"/>
+            </wp:cNvGraphicFramePr>
+            <a:graphic xmlns:a="http://schemas.openxmlformats.org/drawingml/2006/main">
+              <a:graphicData uri="http://schemas.openxmlformats.org/drawingml/2006/picture">
+                <pic:pic xmlns:pic="http://schemas.openxmlformats.org/drawingml/2006/picture">
+                  <pic:nvPicPr>
+                    <pic:cNvPr id="1" name=""/>
+                    <pic:cNvPicPr/>
+                  </pic:nvPicPr>
+                  <pic:blipFill>
+                    <a:blip r:embed="rId11"/>
+                    <a:stretch>
+                      <a:fillRect/>
+                    </a:stretch>
+                  </pic:blipFill>
+                  <pic:spPr>
+                    <a:xfrm>
+                      <a:off x="0" y="0"/>
+                      <a:ext cx="5731510" cy="3108960"/>
+                    </a:xfrm>
+                    <a:prstGeom prst="rect">
+                      <a:avLst/>
+                    </a:prstGeom>
+                  </pic:spPr>
+                </pic:pic>
+              </a:graphicData>
+            </a:graphic>
+          </wp:inline>
+        </w:drawing>
+      </w:r>
+    </w:p>
+    <w:p>
+      <w:pPr>
+        <w:rPr>
+          <w:lang w:val="en-US"/>
+        </w:rPr>
+      </w:pPr>
+    </w:p>
+    <w:p>
+      <w:pPr>
+        <w:pStyle w:val="Heading3"/>
+        <w:rPr>
+          <w:lang w:val="en-US"/>
+        </w:rPr>
+      </w:pPr>
+      <w:r>
+        <w:rPr>
+          <w:lang w:val="en-US"/>
+        </w:rPr>
+        <w:lastRenderedPageBreak/>
+        <w:t>Public key encryption</w:t>
+      </w:r>
+    </w:p>
+    <w:p>
+      <w:pPr>
+        <w:rPr>
+          <w:lang w:val="en-US"/>
+        </w:rPr>
+      </w:pPr>
+      <w:r>
+        <w:rPr>
+          <w:lang w:val="en-US"/>
+        </w:rPr>
+        <w:t>We need a key K</w:t>
+      </w:r>
+      <w:r>
+        <w:rPr>
+          <w:vertAlign w:val="superscript"/>
+          <w:lang w:val="en-US"/>
+        </w:rPr>
+        <w:t>+</w:t>
+      </w:r>
+      <w:r>
+        <w:rPr>
+          <w:vertAlign w:val="subscript"/>
+          <w:lang w:val="en-US"/>
+        </w:rPr>
+        <w:t xml:space="preserve">A </w:t>
+      </w:r>
+      <w:r>
+        <w:rPr>
+          <w:lang w:val="en-US"/>
+        </w:rPr>
+        <w:t>and a key K</w:t>
+      </w:r>
+      <w:r>
+        <w:rPr>
+          <w:vertAlign w:val="superscript"/>
+          <w:lang w:val="en-US"/>
+        </w:rPr>
+        <w:t>-</w:t>
+      </w:r>
+      <w:r>
+        <w:rPr>
+          <w:vertAlign w:val="subscript"/>
+          <w:lang w:val="en-US"/>
+        </w:rPr>
+        <w:t>A</w:t>
+      </w:r>
+      <w:r>
+        <w:rPr>
+          <w:lang w:val="en-US"/>
+        </w:rPr>
+        <w:t xml:space="preserve">. </w:t>
+      </w:r>
+      <w:r>
+        <w:rPr>
+          <w:lang w:val="en-US"/>
+        </w:rPr>
+        <w:br/>
+        <w:t xml:space="preserve">Then </w:t>
+      </w:r>
+      <w:r>
+        <w:rPr>
+          <w:lang w:val="en-US"/>
+        </w:rPr>
+        <w:t>K</w:t>
+      </w:r>
+      <w:r>
+        <w:rPr>
+          <w:vertAlign w:val="superscript"/>
+          <w:lang w:val="en-US"/>
+        </w:rPr>
+        <w:t>-</w:t>
+      </w:r>
+      <w:r>
+        <w:rPr>
+          <w:vertAlign w:val="subscript"/>
+          <w:lang w:val="en-US"/>
+        </w:rPr>
+        <w:t xml:space="preserve">A </w:t>
+      </w:r>
+      <w:r>
+        <w:rPr>
+          <w:lang w:val="en-US"/>
+        </w:rPr>
+        <w:t>(</w:t>
+      </w:r>
+      <w:r>
+        <w:rPr>
+          <w:lang w:val="en-US"/>
+        </w:rPr>
+        <w:t>K</w:t>
+      </w:r>
+      <w:r>
+        <w:rPr>
+          <w:vertAlign w:val="superscript"/>
+          <w:lang w:val="en-US"/>
+        </w:rPr>
+        <w:t>+</w:t>
+      </w:r>
+      <w:r>
+        <w:rPr>
+          <w:vertAlign w:val="subscript"/>
+          <w:lang w:val="en-US"/>
+        </w:rPr>
+        <w:t>A</w:t>
+      </w:r>
+      <w:r>
+        <w:rPr>
+          <w:lang w:val="en-US"/>
+        </w:rPr>
+        <w:t xml:space="preserve">(m)) = m. </w:t>
+      </w:r>
+      <w:r>
+        <w:rPr>
+          <w:lang w:val="en-US"/>
+        </w:rPr>
+        <w:br/>
+        <w:t xml:space="preserve">This means that the private key </w:t>
+      </w:r>
+      <w:r>
+        <w:rPr>
+          <w:lang w:val="en-US"/>
+        </w:rPr>
+        <w:t>K</w:t>
+      </w:r>
+      <w:r>
+        <w:rPr>
+          <w:vertAlign w:val="superscript"/>
+          <w:lang w:val="en-US"/>
+        </w:rPr>
+        <w:t>-</w:t>
+      </w:r>
+      <w:r>
+        <w:rPr>
+          <w:vertAlign w:val="subscript"/>
+          <w:lang w:val="en-US"/>
+        </w:rPr>
+        <w:t>A</w:t>
+      </w:r>
+      <w:r>
+        <w:rPr>
+          <w:lang w:val="en-US"/>
+        </w:rPr>
+        <w:t xml:space="preserve"> can decrypt the ciphertext from the public key </w:t>
+      </w:r>
+      <w:r>
+        <w:rPr>
+          <w:lang w:val="en-US"/>
+        </w:rPr>
+        <w:t>K</w:t>
+      </w:r>
+      <w:r>
+        <w:rPr>
+          <w:vertAlign w:val="superscript"/>
+          <w:lang w:val="en-US"/>
+        </w:rPr>
+        <w:t>+</w:t>
+      </w:r>
+      <w:r>
+        <w:rPr>
+          <w:vertAlign w:val="subscript"/>
+          <w:lang w:val="en-US"/>
+        </w:rPr>
+        <w:t>A</w:t>
+      </w:r>
+      <w:r>
+        <w:rPr>
+          <w:lang w:val="en-US"/>
+        </w:rPr>
+        <w:t xml:space="preserve">. </w:t>
+      </w:r>
+      <w:r>
+        <w:rPr>
+          <w:lang w:val="en-US"/>
+        </w:rPr>
+        <w:br/>
+      </w:r>
+      <w:r>
+        <w:rPr>
+          <w:lang w:val="en-US"/>
+        </w:rPr>
+        <w:br/>
+        <w:t xml:space="preserve">It should also never be possible to compute the private key out of the public key. Example is RSA encryption. </w:t>
+      </w:r>
+    </w:p>
+    <w:p>
+      <w:pPr>
+        <w:rPr>
+          <w:lang w:val="en-US"/>
+        </w:rPr>
+      </w:pPr>
+    </w:p>
+    <w:p>
+      <w:pPr>
+        <w:rPr>
+          <w:lang w:val="en-US"/>
+        </w:rPr>
+      </w:pPr>
+      <w:r>
+        <w:rPr>
+          <w:lang w:val="en-US"/>
+        </w:rPr>
+        <w:t xml:space="preserve">Also: </w:t>
+      </w:r>
+    </w:p>
+    <w:p>
+      <w:pPr>
+        <w:rPr>
+          <w:lang w:val="en-US"/>
+        </w:rPr>
+      </w:pPr>
+      <w:r>
+        <w:rPr>
+          <w:lang w:val="en-US"/>
+        </w:rPr>
+        <w:drawing>
+          <wp:inline distT="0" distB="0" distL="0" distR="0" wp14:anchorId="1CD499C0" wp14:editId="231B2215">
+            <wp:extent cx="2392136" cy="1316125"/>
+            <wp:effectExtent l="0" t="0" r="0" b="5080"/>
+            <wp:docPr id="5" name="Picture 5" descr="A picture containing bird&#10;&#10;Description automatically generated"/>
+            <wp:cNvGraphicFramePr>
+              <a:graphicFrameLocks xmlns:a="http://schemas.openxmlformats.org/drawingml/2006/main" noChangeAspect="1"/>
+            </wp:cNvGraphicFramePr>
+            <a:graphic xmlns:a="http://schemas.openxmlformats.org/drawingml/2006/main">
+              <a:graphicData uri="http://schemas.openxmlformats.org/drawingml/2006/picture">
+                <pic:pic xmlns:pic="http://schemas.openxmlformats.org/drawingml/2006/picture">
+                  <pic:nvPicPr>
+                    <pic:cNvPr id="1" name=""/>
+                    <pic:cNvPicPr/>
+                  </pic:nvPicPr>
+                  <pic:blipFill>
+                    <a:blip r:embed="rId12"/>
+                    <a:stretch>
+                      <a:fillRect/>
+                    </a:stretch>
+                  </pic:blipFill>
+                  <pic:spPr>
+                    <a:xfrm>
+                      <a:off x="0" y="0"/>
+                      <a:ext cx="2412384" cy="1327265"/>
+                    </a:xfrm>
+                    <a:prstGeom prst="rect">
+                      <a:avLst/>
+                    </a:prstGeom>
+                  </pic:spPr>
+                </pic:pic>
+              </a:graphicData>
+            </a:graphic>
+          </wp:inline>
+        </w:drawing>
+      </w:r>
+    </w:p>
+    <w:p>
+      <w:pPr>
+        <w:pStyle w:val="Heading3"/>
+        <w:rPr>
+          <w:lang w:val="en-US"/>
+        </w:rPr>
+      </w:pPr>
+      <w:r>
+        <w:rPr>
+          <w:lang w:val="en-US"/>
+        </w:rPr>
+        <w:t>RSA encryption in practice: Session keys</w:t>
+      </w:r>
+    </w:p>
+    <w:p>
+      <w:pPr>
+        <w:rPr>
+          <w:lang w:val="en-US"/>
+        </w:rPr>
+      </w:pPr>
+      <w:r>
+        <w:rPr>
+          <w:lang w:val="en-US"/>
+        </w:rPr>
+        <w:t xml:space="preserve">Alice and Bob establish a connection and uses RSA encryption to exchange a key for symmetric key encryption. This is because RSA encryption is very slow. </w:t>
+      </w:r>
+    </w:p>
+    <w:p>
+      <w:pPr>
+        <w:rPr>
+          <w:lang w:val="en-US"/>
+        </w:rPr>
+      </w:pPr>
+    </w:p>
+    <w:p>
+      <w:pPr>
+        <w:pStyle w:val="Heading2"/>
+      </w:pPr>
+      <w:r>
+        <w:t>Authentication</w:t>
+      </w:r>
+    </w:p>
+    <w:p>
+      <w:pPr>
+        <w:rPr>
+          <w:lang w:val="en-US"/>
+        </w:rPr>
+      </w:pPr>
+      <w:r>
+        <w:rPr>
+          <w:lang w:val="en-US"/>
+        </w:rPr>
+        <w:t xml:space="preserve">Authentication is very hard as </w:t>
+      </w:r>
+      <w:r>
+        <w:rPr>
+          <w:lang w:val="en-US"/>
+        </w:rPr>
+        <w:t xml:space="preserve">Trudy can pose as a man in the middle. </w:t>
+      </w:r>
+    </w:p>
+    <w:p>
+      <w:pPr>
+        <w:rPr>
+          <w:lang w:val="en-US"/>
+        </w:rPr>
+      </w:pPr>
+      <w:r>
+        <w:rPr>
+          <w:lang w:val="en-US"/>
+        </w:rPr>
+        <w:drawing>
+          <wp:inline distT="0" distB="0" distL="0" distR="0" wp14:anchorId="4DA7E6CF" wp14:editId="4C983F2D">
+            <wp:extent cx="4033157" cy="2434372"/>
+            <wp:effectExtent l="0" t="0" r="5715" b="4445"/>
+            <wp:docPr id="6" name="Picture 6" descr="A screenshot of a cell phone&#10;&#10;Description automatically generated"/>
+            <wp:cNvGraphicFramePr>
+              <a:graphicFrameLocks xmlns:a="http://schemas.openxmlformats.org/drawingml/2006/main" noChangeAspect="1"/>
+            </wp:cNvGraphicFramePr>
+            <a:graphic xmlns:a="http://schemas.openxmlformats.org/drawingml/2006/main">
+              <a:graphicData uri="http://schemas.openxmlformats.org/drawingml/2006/picture">
+                <pic:pic xmlns:pic="http://schemas.openxmlformats.org/drawingml/2006/picture">
+                  <pic:nvPicPr>
+                    <pic:cNvPr id="1" name=""/>
+                    <pic:cNvPicPr/>
+                  </pic:nvPicPr>
+                  <pic:blipFill>
+                    <a:blip r:embed="rId13"/>
+                    <a:stretch>
+                      <a:fillRect/>
+                    </a:stretch>
+                  </pic:blipFill>
+                  <pic:spPr>
+                    <a:xfrm>
+                      <a:off x="0" y="0"/>
+                      <a:ext cx="4041976" cy="2439695"/>
+                    </a:xfrm>
+                    <a:prstGeom prst="rect">
+                      <a:avLst/>
+                    </a:prstGeom>
+                  </pic:spPr>
+                </pic:pic>
+              </a:graphicData>
+            </a:graphic>
+          </wp:inline>
+        </w:drawing>
+      </w:r>
+    </w:p>
+    <w:p>
+      <w:pPr>
+        <w:pStyle w:val="Heading2"/>
+      </w:pPr>
+      <w:r>
+        <w:t>Message integrity</w:t>
+      </w:r>
+    </w:p>
+    <w:p>
+      <w:pPr>
+        <w:rPr>
+          <w:lang w:val="en-US"/>
+        </w:rPr>
+      </w:pPr>
+      <w:r>
+        <w:rPr>
+          <w:lang w:val="en-US"/>
+        </w:rPr>
+        <w:t xml:space="preserve">In the real world a </w:t>
+      </w:r>
+      <w:r>
+        <w:rPr>
+          <w:lang w:val="en-US"/>
+        </w:rPr>
+        <w:t xml:space="preserve">person can sign a letter with their signature and the receiver can therefore verify the letters integrity. </w:t>
+      </w:r>
+    </w:p>
+    <w:p>
+      <w:pPr>
+        <w:rPr>
+          <w:lang w:val="en-US"/>
+        </w:rPr>
+      </w:pPr>
+    </w:p>
+    <w:p>
+      <w:pPr>
+        <w:rPr>
+          <w:lang w:val="en-US"/>
+        </w:rPr>
+      </w:pPr>
+    </w:p>
+    <w:p>
+      <w:pPr>
+        <w:rPr>
+          <w:lang w:val="en-US"/>
+        </w:rPr>
+      </w:pPr>
+    </w:p>
+    <w:p>
+      <w:pPr>
+        <w:rPr>
+          <w:lang w:val="en-US"/>
+        </w:rPr>
+      </w:pPr>
+    </w:p>
+    <w:p>
+      <w:pPr>
+        <w:rPr>
+          <w:lang w:val="en-US"/>
+        </w:rPr>
+      </w:pPr>
+    </w:p>
+    <w:p>
+      <w:pPr>
+        <w:rPr>
+          <w:lang w:val="en-US"/>
+        </w:rPr>
+      </w:pPr>
+    </w:p>
+    <w:p>
+      <w:pPr>
+        <w:rPr>
+          <w:lang w:val="en-US"/>
+        </w:rPr>
+      </w:pPr>
+    </w:p>
+    <w:p>
+      <w:pPr>
+        <w:pStyle w:val="Heading3"/>
+        <w:rPr>
+          <w:lang w:val="en-US"/>
+        </w:rPr>
+      </w:pPr>
+      <w:r>
+        <w:rPr>
+          <w:lang w:val="en-US"/>
+        </w:rPr>
+        <w:lastRenderedPageBreak/>
+        <w:t>Digital signatures</w:t>
+      </w:r>
+    </w:p>
+    <w:p>
+      <w:pPr>
+        <w:rPr>
+          <w:lang w:val="en-US"/>
+        </w:rPr>
+      </w:pPr>
+      <w:r>
+        <w:rPr>
+          <w:lang w:val="en-US"/>
+        </w:rPr>
+        <w:t>Bob signs m by encrypt it with his private key K</w:t>
+      </w:r>
+      <w:r>
+        <w:rPr>
+          <w:vertAlign w:val="superscript"/>
+          <w:lang w:val="en-US"/>
+        </w:rPr>
+        <w:t>-</w:t>
+      </w:r>
+      <w:r>
+        <w:rPr>
+          <w:vertAlign w:val="subscript"/>
+          <w:lang w:val="en-US"/>
+        </w:rPr>
+        <w:t>B</w:t>
+      </w:r>
+      <w:r>
+        <w:rPr>
+          <w:lang w:val="en-US"/>
+        </w:rPr>
+        <w:t>.</w:t>
+      </w:r>
+    </w:p>
+    <w:p>
+      <w:pPr>
+        <w:rPr>
+          <w:lang w:val="en-US"/>
+        </w:rPr>
+      </w:pPr>
+      <w:r>
+        <w:rPr>
+          <w:lang w:val="en-US"/>
+        </w:rPr>
+        <w:t xml:space="preserve">Then he sends both the signed message and the plain text message to Alice. </w:t>
+      </w:r>
+    </w:p>
+    <w:p>
+      <w:pPr>
+        <w:rPr>
+          <w:lang w:val="en-US"/>
+        </w:rPr>
+      </w:pPr>
+      <w:r>
+        <w:rPr>
+          <w:lang w:val="en-US"/>
+        </w:rPr>
+        <w:drawing>
+          <wp:inline distT="0" distB="0" distL="0" distR="0" wp14:anchorId="36E23AEC" wp14:editId="355EEF79">
+            <wp:extent cx="4931229" cy="1572355"/>
+            <wp:effectExtent l="0" t="0" r="0" b="2540"/>
+            <wp:docPr id="8" name="Picture 8" descr="A screenshot of a cell phone&#10;&#10;Description automatically generated"/>
+            <wp:cNvGraphicFramePr>
+              <a:graphicFrameLocks xmlns:a="http://schemas.openxmlformats.org/drawingml/2006/main" noChangeAspect="1"/>
+            </wp:cNvGraphicFramePr>
+            <a:graphic xmlns:a="http://schemas.openxmlformats.org/drawingml/2006/main">
+              <a:graphicData uri="http://schemas.openxmlformats.org/drawingml/2006/picture">
+                <pic:pic xmlns:pic="http://schemas.openxmlformats.org/drawingml/2006/picture">
+                  <pic:nvPicPr>
+                    <pic:cNvPr id="1" name=""/>
+                    <pic:cNvPicPr/>
+                  </pic:nvPicPr>
+                  <pic:blipFill>
+                    <a:blip r:embed="rId14"/>
+                    <a:stretch>
+                      <a:fillRect/>
+                    </a:stretch>
+                  </pic:blipFill>
+                  <pic:spPr>
+                    <a:xfrm>
+                      <a:off x="0" y="0"/>
+                      <a:ext cx="4938424" cy="1574649"/>
+                    </a:xfrm>
+                    <a:prstGeom prst="rect">
+                      <a:avLst/>
+                    </a:prstGeom>
+                  </pic:spPr>
+                </pic:pic>
+              </a:graphicData>
+            </a:graphic>
+          </wp:inline>
+        </w:drawing>
+      </w:r>
+    </w:p>
+    <w:p>
+      <w:pPr>
+        <w:rPr>
+          <w:lang w:val="en-US"/>
+        </w:rPr>
+      </w:pPr>
+      <w:r>
+        <w:rPr>
+          <w:lang w:val="en-US"/>
+        </w:rPr>
+        <w:t xml:space="preserve">Alice verifies the message by applying Bobs public key to the encrypted message to see if it’s equal to the unencrypted message. If it is, then it must be </w:t>
+      </w:r>
+      <w:r>
+        <w:rPr>
+          <w:lang w:val="en-US"/>
+        </w:rPr>
+        <w:t>sent</w:t>
+      </w:r>
+      <w:r>
+        <w:rPr>
+          <w:lang w:val="en-US"/>
+        </w:rPr>
+        <w:t xml:space="preserve"> by someone with Bobs private key</w:t>
+      </w:r>
+      <w:r>
+        <w:rPr>
+          <w:lang w:val="en-US"/>
+        </w:rPr>
+        <w:t xml:space="preserve"> </w:t>
+      </w:r>
+      <w:r>
+        <w:rPr>
+          <w:lang w:val="en-US"/>
+        </w:rPr>
+        <w:t xml:space="preserve">(probably Bob). </w:t>
+      </w:r>
+    </w:p>
+    <w:p>
+      <w:pPr>
+        <w:rPr>
+          <w:lang w:val="en-US"/>
+        </w:rPr>
+      </w:pPr>
+    </w:p>
+    <w:p>
+      <w:pPr>
+        <w:rPr>
+          <w:lang w:val="en-US"/>
+        </w:rPr>
+      </w:pPr>
+      <w:r>
+        <w:rPr>
+          <w:lang w:val="en-US"/>
+        </w:rPr>
+        <w:t xml:space="preserve">As it is very expensive to compute </w:t>
+      </w:r>
+      <w:r>
+        <w:rPr>
+          <w:lang w:val="en-US"/>
+        </w:rPr>
+        <w:t>private-key-encryption for large messages, a hash function is used to give the message a digital fingerprint.</w:t>
+      </w:r>
+    </w:p>
+    <w:p>
+      <w:pPr>
+        <w:rPr>
+          <w:lang w:val="en-US"/>
+        </w:rPr>
+      </w:pPr>
+      <w:r>
+        <w:rPr>
+          <w:lang w:val="en-US"/>
+        </w:rPr>
+        <w:t xml:space="preserve">The hash functions output has a fixed length H(m) which then is encrypted. It is almost impossible to reverse the hash function. </w:t>
+      </w:r>
+    </w:p>
+    <w:p>
+      <w:pPr>
+        <w:rPr>
+          <w:lang w:val="en-US"/>
+        </w:rPr>
+      </w:pPr>
+    </w:p>
+    <w:p>
+      <w:pPr>
+        <w:pStyle w:val="Heading3"/>
+        <w:rPr>
+          <w:lang w:val="en-US"/>
+        </w:rPr>
+      </w:pPr>
+      <w:r>
+        <w:rPr>
+          <w:lang w:val="en-US"/>
+        </w:rPr>
+        <w:t xml:space="preserve">Certification authorities </w:t>
+      </w:r>
+    </w:p>
+    <w:p>
+      <w:pPr>
+        <w:rPr>
+          <w:lang w:val="en-US"/>
+        </w:rPr>
+      </w:pPr>
+      <w:r>
+        <w:rPr>
+          <w:lang w:val="en-US"/>
+        </w:rPr>
+        <w:t xml:space="preserve">To fix the problem with </w:t>
+      </w:r>
+      <w:r>
+        <w:rPr>
+          <w:lang w:val="en-US"/>
+        </w:rPr>
+        <w:t xml:space="preserve">a </w:t>
+      </w:r>
+      <w:r>
+        <w:rPr>
+          <w:lang w:val="en-US"/>
+        </w:rPr>
+        <w:t>man in the middle</w:t>
+      </w:r>
+      <w:r>
+        <w:rPr>
+          <w:lang w:val="en-US"/>
+        </w:rPr>
+        <w:t>, certification authorities (CA) are used to certificate messages. It binds a public key to an entity.</w:t>
+      </w:r>
+    </w:p>
+    <w:p>
+      <w:pPr>
+        <w:rPr>
+          <w:lang w:val="en-US"/>
+        </w:rPr>
+      </w:pPr>
+    </w:p>
+    <w:p>
+      <w:pPr>
+        <w:rPr>
+          <w:lang w:val="en-US"/>
+        </w:rPr>
+      </w:pPr>
+      <w:r>
+        <w:rPr>
+          <w:lang w:val="en-US"/>
+        </w:rPr>
+        <w:drawing>
+          <wp:inline distT="0" distB="0" distL="0" distR="0" wp14:anchorId="2E366812" wp14:editId="0790E617">
+            <wp:extent cx="5507523" cy="2816679"/>
+            <wp:effectExtent l="0" t="0" r="4445" b="3175"/>
+            <wp:docPr id="9" name="Picture 9" descr="A screenshot of text&#10;&#10;Description automatically generated"/>
+            <wp:cNvGraphicFramePr>
+              <a:graphicFrameLocks xmlns:a="http://schemas.openxmlformats.org/drawingml/2006/main" noChangeAspect="1"/>
+            </wp:cNvGraphicFramePr>
+            <a:graphic xmlns:a="http://schemas.openxmlformats.org/drawingml/2006/main">
+              <a:graphicData uri="http://schemas.openxmlformats.org/drawingml/2006/picture">
+                <pic:pic xmlns:pic="http://schemas.openxmlformats.org/drawingml/2006/picture">
+                  <pic:nvPicPr>
+                    <pic:cNvPr id="1" name=""/>
+                    <pic:cNvPicPr/>
+                  </pic:nvPicPr>
+                  <pic:blipFill rotWithShape="1">
+                    <a:blip r:embed="rId15"/>
+                    <a:srcRect l="3988"/>
+                    <a:stretch/>
+                  </pic:blipFill>
+                  <pic:spPr bwMode="auto">
+                    <a:xfrm>
+                      <a:off x="0" y="0"/>
+                      <a:ext cx="5530029" cy="2828189"/>
+                    </a:xfrm>
+                    <a:prstGeom prst="rect">
+                      <a:avLst/>
+                    </a:prstGeom>
+                    <a:ln>
+                      <a:noFill/>
+                    </a:ln>
+                    <a:extLst>
+                      <a:ext uri="{53640926-AAD7-44D8-BBD7-CCE9431645EC}">
+                        <a14:shadowObscured xmlns:a14="http://schemas.microsoft.com/office/drawing/2010/main"/>
+                      </a:ext>
+                    </a:extLst>
+                  </pic:spPr>
+                </pic:pic>
+              </a:graphicData>
+            </a:graphic>
+          </wp:inline>
+        </w:drawing>
+      </w:r>
+    </w:p>
+    <w:p>
+      <w:pPr>
+        <w:rPr>
+          <w:lang w:val="en-US"/>
+        </w:rPr>
+      </w:pPr>
+      <w:r>
+        <w:rPr>
+          <w:lang w:val="en-US"/>
+        </w:rPr>
+        <w:lastRenderedPageBreak/>
+        <w:drawing>
+          <wp:inline distT="0" distB="0" distL="0" distR="0" wp14:anchorId="7EC73DCA" wp14:editId="32197794">
+            <wp:extent cx="5249636" cy="3384404"/>
+            <wp:effectExtent l="0" t="0" r="0" b="0"/>
+            <wp:docPr id="10" name="Picture 10" descr="A screenshot of a cell phone screen with text&#10;&#10;Description automatically generated"/>
+            <wp:cNvGraphicFramePr>
+              <a:graphicFrameLocks xmlns:a="http://schemas.openxmlformats.org/drawingml/2006/main" noChangeAspect="1"/>
+            </wp:cNvGraphicFramePr>
+            <a:graphic xmlns:a="http://schemas.openxmlformats.org/drawingml/2006/main">
+              <a:graphicData uri="http://schemas.openxmlformats.org/drawingml/2006/picture">
+                <pic:pic xmlns:pic="http://schemas.openxmlformats.org/drawingml/2006/picture">
+                  <pic:nvPicPr>
+                    <pic:cNvPr id="1" name=""/>
+                    <pic:cNvPicPr/>
+                  </pic:nvPicPr>
+                  <pic:blipFill>
+                    <a:blip r:embed="rId16"/>
+                    <a:stretch>
+                      <a:fillRect/>
+                    </a:stretch>
+                  </pic:blipFill>
+                  <pic:spPr>
+                    <a:xfrm>
+                      <a:off x="0" y="0"/>
+                      <a:ext cx="5277698" cy="3402496"/>
+                    </a:xfrm>
+                    <a:prstGeom prst="rect">
+                      <a:avLst/>
+                    </a:prstGeom>
+                  </pic:spPr>
+                </pic:pic>
+              </a:graphicData>
+            </a:graphic>
+          </wp:inline>
+        </w:drawing>
+      </w:r>
+    </w:p>
+    <w:p>
+      <w:pPr>
+        <w:rPr>
+          <w:lang w:val="en-US"/>
+        </w:rPr>
+      </w:pPr>
+    </w:p>
+    <w:p>
+      <w:pPr>
+        <w:rPr>
+          <w:lang w:val="en-US"/>
+        </w:rPr>
+      </w:pPr>
+    </w:p>
+    <w:p>
+      <w:pPr>
+        <w:pStyle w:val="Heading2"/>
+        <w:rPr>
+          <w:lang w:val="en-US"/>
+        </w:rPr>
+      </w:pPr>
+      <w:r>
+        <w:t>Securing TCP connections: S</w:t>
+      </w:r>
+      <w:proofErr w:type="spellStart"/>
+      <w:r>
+        <w:rPr>
+          <w:lang w:val="en-US"/>
+        </w:rPr>
+        <w:t>ecure</w:t>
+      </w:r>
+      <w:proofErr w:type="spellEnd"/>
+      <w:r>
+        <w:rPr>
+          <w:lang w:val="en-US"/>
+        </w:rPr>
+        <w:t xml:space="preserve"> Socket Layer</w:t>
+      </w:r>
+      <w:r>
+        <w:rPr>
+          <w:lang w:val="en-US"/>
+        </w:rPr>
+        <w:t xml:space="preserve"> (SSL)</w:t>
+      </w:r>
+    </w:p>
+    <w:p>
+      <w:r>
+        <w:drawing>
+          <wp:inline distT="0" distB="0" distL="0" distR="0" wp14:anchorId="2851FB42" wp14:editId="0C1DE365">
+            <wp:extent cx="5731510" cy="2623185"/>
+            <wp:effectExtent l="0" t="0" r="0" b="5715"/>
+            <wp:docPr id="11" name="Picture 11" descr="A screenshot of a cell phone&#10;&#10;Description automatically generated"/>
+            <wp:cNvGraphicFramePr>
+              <a:graphicFrameLocks xmlns:a="http://schemas.openxmlformats.org/drawingml/2006/main" noChangeAspect="1"/>
+            </wp:cNvGraphicFramePr>
+            <a:graphic xmlns:a="http://schemas.openxmlformats.org/drawingml/2006/main">
+              <a:graphicData uri="http://schemas.openxmlformats.org/drawingml/2006/picture">
+                <pic:pic xmlns:pic="http://schemas.openxmlformats.org/drawingml/2006/picture">
+                  <pic:nvPicPr>
+                    <pic:cNvPr id="1" name=""/>
+                    <pic:cNvPicPr/>
+                  </pic:nvPicPr>
+                  <pic:blipFill>
+                    <a:blip r:embed="rId17"/>
+                    <a:stretch>
+                      <a:fillRect/>
+                    </a:stretch>
+                  </pic:blipFill>
+                  <pic:spPr>
+                    <a:xfrm>
+                      <a:off x="0" y="0"/>
+                      <a:ext cx="5731510" cy="2623185"/>
+                    </a:xfrm>
+                    <a:prstGeom prst="rect">
+                      <a:avLst/>
+                    </a:prstGeom>
+                  </pic:spPr>
+                </pic:pic>
+              </a:graphicData>
+            </a:graphic>
+          </wp:inline>
+        </w:drawing>
+      </w:r>
+    </w:p>
+    <w:p>
+      <w:pPr>
+        <w:rPr>
+          <w:lang w:val="en-US"/>
+        </w:rPr>
+      </w:pPr>
+      <w:proofErr w:type="spellStart"/>
+      <w:proofErr w:type="gramStart"/>
+      <w:r>
+        <w:rPr>
+          <w:lang w:val="en-US"/>
+        </w:rPr>
+        <w:t>Lets</w:t>
+      </w:r>
+      <w:proofErr w:type="spellEnd"/>
+      <w:proofErr w:type="gramEnd"/>
+      <w:r>
+        <w:rPr>
+          <w:lang w:val="en-US"/>
+        </w:rPr>
+        <w:t xml:space="preserve"> see how SSL works:</w:t>
+      </w:r>
+    </w:p>
+    <w:p>
+      <w:pPr>
         <w:rPr>
           <w:lang w:val="da-DK"/>
         </w:rPr>
       </w:pPr>
+      <w:r>
+        <w:rPr>
+          <w:lang w:val="da-DK"/>
+        </w:rPr>
+        <w:drawing>
+          <wp:inline distT="0" distB="0" distL="0" distR="0" wp14:anchorId="404F89DB" wp14:editId="75469AD3">
+            <wp:extent cx="5731510" cy="1431290"/>
+            <wp:effectExtent l="0" t="0" r="0" b="3810"/>
+            <wp:docPr id="12" name="Picture 12" descr="A cut in half&#10;&#10;Description automatically generated"/>
+            <wp:cNvGraphicFramePr>
+              <a:graphicFrameLocks xmlns:a="http://schemas.openxmlformats.org/drawingml/2006/main" noChangeAspect="1"/>
+            </wp:cNvGraphicFramePr>
+            <a:graphic xmlns:a="http://schemas.openxmlformats.org/drawingml/2006/main">
+              <a:graphicData uri="http://schemas.openxmlformats.org/drawingml/2006/picture">
+                <pic:pic xmlns:pic="http://schemas.openxmlformats.org/drawingml/2006/picture">
+                  <pic:nvPicPr>
+                    <pic:cNvPr id="1" name=""/>
+                    <pic:cNvPicPr/>
+                  </pic:nvPicPr>
+                  <pic:blipFill>
+                    <a:blip r:embed="rId18"/>
+                    <a:stretch>
+                      <a:fillRect/>
+                    </a:stretch>
+                  </pic:blipFill>
+                  <pic:spPr>
+                    <a:xfrm>
+                      <a:off x="0" y="0"/>
+                      <a:ext cx="5731510" cy="1431290"/>
+                    </a:xfrm>
+                    <a:prstGeom prst="rect">
+                      <a:avLst/>
+                    </a:prstGeom>
+                  </pic:spPr>
+                </pic:pic>
+              </a:graphicData>
+            </a:graphic>
+          </wp:inline>
+        </w:drawing>
+      </w:r>
+    </w:p>
+    <w:p>
+      <w:pPr>
+        <w:rPr>
+          <w:lang w:val="da-DK"/>
+        </w:rPr>
+      </w:pPr>
+      <w:r>
+        <w:rPr>
+          <w:lang w:val="da-DK"/>
+        </w:rPr>
+        <w:lastRenderedPageBreak/>
+        <w:drawing>
+          <wp:inline distT="0" distB="0" distL="0" distR="0" wp14:anchorId="348873C0" wp14:editId="1829F2A8">
+            <wp:extent cx="4759779" cy="2450026"/>
+            <wp:effectExtent l="0" t="0" r="3175" b="1270"/>
+            <wp:docPr id="13" name="Picture 13" descr="A close up of a map&#10;&#10;Description automatically generated"/>
+            <wp:cNvGraphicFramePr>
+              <a:graphicFrameLocks xmlns:a="http://schemas.openxmlformats.org/drawingml/2006/main" noChangeAspect="1"/>
+            </wp:cNvGraphicFramePr>
+            <a:graphic xmlns:a="http://schemas.openxmlformats.org/drawingml/2006/main">
+              <a:graphicData uri="http://schemas.openxmlformats.org/drawingml/2006/picture">
+                <pic:pic xmlns:pic="http://schemas.openxmlformats.org/drawingml/2006/picture">
+                  <pic:nvPicPr>
+                    <pic:cNvPr id="1" name=""/>
+                    <pic:cNvPicPr/>
+                  </pic:nvPicPr>
+                  <pic:blipFill>
+                    <a:blip r:embed="rId19"/>
+                    <a:stretch>
+                      <a:fillRect/>
+                    </a:stretch>
+                  </pic:blipFill>
+                  <pic:spPr>
+                    <a:xfrm>
+                      <a:off x="0" y="0"/>
+                      <a:ext cx="4765247" cy="2452840"/>
+                    </a:xfrm>
+                    <a:prstGeom prst="rect">
+                      <a:avLst/>
+                    </a:prstGeom>
+                  </pic:spPr>
+                </pic:pic>
+              </a:graphicData>
+            </a:graphic>
+          </wp:inline>
+        </w:drawing>
+      </w:r>
+    </w:p>
+    <w:p>
+      <w:pPr>
+        <w:rPr>
+          <w:lang w:val="da-DK"/>
+        </w:rPr>
+      </w:pPr>
+    </w:p>
+    <w:p>
+      <w:pPr>
+        <w:pStyle w:val="Heading3"/>
+        <w:rPr>
+          <w:lang w:val="da-DK"/>
+        </w:rPr>
+      </w:pPr>
+      <w:proofErr w:type="spellStart"/>
+      <w:r>
+        <w:rPr>
+          <w:lang w:val="da-DK"/>
+        </w:rPr>
+        <w:t>Key</w:t>
+      </w:r>
+      <w:proofErr w:type="spellEnd"/>
+      <w:r>
+        <w:rPr>
+          <w:lang w:val="da-DK"/>
+        </w:rPr>
+        <w:t xml:space="preserve"> derivation</w:t>
+      </w:r>
+    </w:p>
+    <w:p>
+      <w:pPr>
+        <w:rPr>
+          <w:lang w:val="da-DK"/>
+        </w:rPr>
+      </w:pPr>
+      <w:r>
+        <w:rPr>
+          <w:lang w:val="da-DK"/>
+        </w:rPr>
+        <w:drawing>
+          <wp:inline distT="0" distB="0" distL="0" distR="0" wp14:anchorId="114F76A3" wp14:editId="205676A5">
+            <wp:extent cx="5731510" cy="2118995"/>
+            <wp:effectExtent l="0" t="0" r="0" b="1905"/>
+            <wp:docPr id="14" name="Picture 14" descr="A screenshot of a cell phone&#10;&#10;Description automatically generated"/>
+            <wp:cNvGraphicFramePr>
+              <a:graphicFrameLocks xmlns:a="http://schemas.openxmlformats.org/drawingml/2006/main" noChangeAspect="1"/>
+            </wp:cNvGraphicFramePr>
+            <a:graphic xmlns:a="http://schemas.openxmlformats.org/drawingml/2006/main">
+              <a:graphicData uri="http://schemas.openxmlformats.org/drawingml/2006/picture">
+                <pic:pic xmlns:pic="http://schemas.openxmlformats.org/drawingml/2006/picture">
+                  <pic:nvPicPr>
+                    <pic:cNvPr id="1" name=""/>
+                    <pic:cNvPicPr/>
+                  </pic:nvPicPr>
+                  <pic:blipFill>
+                    <a:blip r:embed="rId20"/>
+                    <a:stretch>
+                      <a:fillRect/>
+                    </a:stretch>
+                  </pic:blipFill>
+                  <pic:spPr>
+                    <a:xfrm>
+                      <a:off x="0" y="0"/>
+                      <a:ext cx="5731510" cy="2118995"/>
+                    </a:xfrm>
+                    <a:prstGeom prst="rect">
+                      <a:avLst/>
+                    </a:prstGeom>
+                  </pic:spPr>
+                </pic:pic>
+              </a:graphicData>
+            </a:graphic>
+          </wp:inline>
+        </w:drawing>
+      </w:r>
+    </w:p>
+    <w:p>
+      <w:pPr>
+        <w:pStyle w:val="Heading3"/>
+        <w:rPr>
+          <w:lang w:val="da-DK"/>
+        </w:rPr>
+      </w:pPr>
+      <w:r>
+        <w:rPr>
+          <w:lang w:val="da-DK"/>
+        </w:rPr>
+        <w:t xml:space="preserve">Data </w:t>
+      </w:r>
+      <w:proofErr w:type="spellStart"/>
+      <w:r>
+        <w:rPr>
+          <w:lang w:val="da-DK"/>
+        </w:rPr>
+        <w:t>records</w:t>
+      </w:r>
+      <w:proofErr w:type="spellEnd"/>
+    </w:p>
+    <w:p>
+      <w:pPr>
+        <w:rPr>
+          <w:lang w:val="da-DK"/>
+        </w:rPr>
+      </w:pPr>
+      <w:r>
+        <w:rPr>
+          <w:lang w:val="da-DK"/>
+        </w:rPr>
+        <w:drawing>
+          <wp:inline distT="0" distB="0" distL="0" distR="0" wp14:anchorId="1A6E5953" wp14:editId="23D9F7ED">
+            <wp:extent cx="5731510" cy="3522980"/>
+            <wp:effectExtent l="0" t="0" r="0" b="0"/>
+            <wp:docPr id="15" name="Picture 15" descr="A screenshot of a cell phone&#10;&#10;Description automatically generated"/>
+            <wp:cNvGraphicFramePr>
+              <a:graphicFrameLocks xmlns:a="http://schemas.openxmlformats.org/drawingml/2006/main" noChangeAspect="1"/>
+            </wp:cNvGraphicFramePr>
+            <a:graphic xmlns:a="http://schemas.openxmlformats.org/drawingml/2006/main">
+              <a:graphicData uri="http://schemas.openxmlformats.org/drawingml/2006/picture">
+                <pic:pic xmlns:pic="http://schemas.openxmlformats.org/drawingml/2006/picture">
+                  <pic:nvPicPr>
+                    <pic:cNvPr id="1" name=""/>
+                    <pic:cNvPicPr/>
+                  </pic:nvPicPr>
+                  <pic:blipFill>
+                    <a:blip r:embed="rId21"/>
+                    <a:stretch>
+                      <a:fillRect/>
+                    </a:stretch>
+                  </pic:blipFill>
+                  <pic:spPr>
+                    <a:xfrm>
+                      <a:off x="0" y="0"/>
+                      <a:ext cx="5731510" cy="3522980"/>
+                    </a:xfrm>
+                    <a:prstGeom prst="rect">
+                      <a:avLst/>
+                    </a:prstGeom>
+                  </pic:spPr>
+                </pic:pic>
+              </a:graphicData>
+            </a:graphic>
+          </wp:inline>
+        </w:drawing>
+      </w:r>
+    </w:p>
+    <w:p>
+      <w:pPr>
+        <w:rPr>
+          <w:lang w:val="da-DK"/>
+        </w:rPr>
+      </w:pPr>
+      <w:r>
+        <w:rPr>
+          <w:lang w:val="da-DK"/>
+        </w:rPr>
+        <w:lastRenderedPageBreak/>
+        <w:drawing>
+          <wp:inline distT="0" distB="0" distL="0" distR="0" wp14:anchorId="18D6AC8B" wp14:editId="12E4A889">
+            <wp:extent cx="5731510" cy="3777615"/>
+            <wp:effectExtent l="0" t="0" r="0" b="0"/>
+            <wp:docPr id="16" name="Picture 16" descr="A close up of text on a white background&#10;&#10;Description automatically generated"/>
+            <wp:cNvGraphicFramePr>
+              <a:graphicFrameLocks xmlns:a="http://schemas.openxmlformats.org/drawingml/2006/main" noChangeAspect="1"/>
+            </wp:cNvGraphicFramePr>
+            <a:graphic xmlns:a="http://schemas.openxmlformats.org/drawingml/2006/main">
+              <a:graphicData uri="http://schemas.openxmlformats.org/drawingml/2006/picture">
+                <pic:pic xmlns:pic="http://schemas.openxmlformats.org/drawingml/2006/picture">
+                  <pic:nvPicPr>
+                    <pic:cNvPr id="1" name=""/>
+                    <pic:cNvPicPr/>
+                  </pic:nvPicPr>
+                  <pic:blipFill>
+                    <a:blip r:embed="rId22"/>
+                    <a:stretch>
+                      <a:fillRect/>
+                    </a:stretch>
+                  </pic:blipFill>
+                  <pic:spPr>
+                    <a:xfrm>
+                      <a:off x="0" y="0"/>
+                      <a:ext cx="5731510" cy="3777615"/>
+                    </a:xfrm>
+                    <a:prstGeom prst="rect">
+                      <a:avLst/>
+                    </a:prstGeom>
+                  </pic:spPr>
+                </pic:pic>
+              </a:graphicData>
+            </a:graphic>
+          </wp:inline>
+        </w:drawing>
+      </w:r>
+    </w:p>
+    <w:p>
+      <w:pPr>
+        <w:rPr>
+          <w:lang w:val="da-DK"/>
+        </w:rPr>
+      </w:pPr>
+      <w:r>
+        <w:rPr>
+          <w:lang w:val="da-DK"/>
+        </w:rPr>
+        <w:drawing>
+          <wp:inline distT="0" distB="0" distL="0" distR="0" wp14:anchorId="2BD08781" wp14:editId="5361C9DE">
+            <wp:extent cx="5731510" cy="3173095"/>
+            <wp:effectExtent l="0" t="0" r="0" b="1905"/>
+            <wp:docPr id="17" name="Picture 17" descr="A screenshot of a cell phone&#10;&#10;Description automatically generated"/>
+            <wp:cNvGraphicFramePr>
+              <a:graphicFrameLocks xmlns:a="http://schemas.openxmlformats.org/drawingml/2006/main" noChangeAspect="1"/>
+            </wp:cNvGraphicFramePr>
+            <a:graphic xmlns:a="http://schemas.openxmlformats.org/drawingml/2006/main">
+              <a:graphicData uri="http://schemas.openxmlformats.org/drawingml/2006/picture">
+                <pic:pic xmlns:pic="http://schemas.openxmlformats.org/drawingml/2006/picture">
+                  <pic:nvPicPr>
+                    <pic:cNvPr id="1" name=""/>
+                    <pic:cNvPicPr/>
+                  </pic:nvPicPr>
+                  <pic:blipFill>
+                    <a:blip r:embed="rId23"/>
+                    <a:stretch>
+                      <a:fillRect/>
+                    </a:stretch>
+                  </pic:blipFill>
+                  <pic:spPr>
+                    <a:xfrm>
+                      <a:off x="0" y="0"/>
+                      <a:ext cx="5731510" cy="3173095"/>
+                    </a:xfrm>
+                    <a:prstGeom prst="rect">
+                      <a:avLst/>
+                    </a:prstGeom>
+                  </pic:spPr>
+                </pic:pic>
+              </a:graphicData>
+            </a:graphic>
+          </wp:inline>
+        </w:drawing>
+      </w:r>
+    </w:p>
+    <w:p>
+      <w:pPr>
+        <w:rPr>
+          <w:lang w:val="da-DK"/>
+        </w:rPr>
+      </w:pPr>
+      <w:r>
+        <w:rPr>
+          <w:lang w:val="da-DK"/>
+        </w:rPr>
+        <w:lastRenderedPageBreak/>
+        <w:drawing>
+          <wp:inline distT="0" distB="0" distL="0" distR="0" wp14:anchorId="38C4D3E0" wp14:editId="2D8B9266">
+            <wp:extent cx="5731510" cy="3663315"/>
+            <wp:effectExtent l="0" t="0" r="0" b="0"/>
+            <wp:docPr id="18" name="Picture 18" descr="A screenshot of a cell phone&#10;&#10;Description automatically generated"/>
+            <wp:cNvGraphicFramePr>
+              <a:graphicFrameLocks xmlns:a="http://schemas.openxmlformats.org/drawingml/2006/main" noChangeAspect="1"/>
+            </wp:cNvGraphicFramePr>
+            <a:graphic xmlns:a="http://schemas.openxmlformats.org/drawingml/2006/main">
+              <a:graphicData uri="http://schemas.openxmlformats.org/drawingml/2006/picture">
+                <pic:pic xmlns:pic="http://schemas.openxmlformats.org/drawingml/2006/picture">
+                  <pic:nvPicPr>
+                    <pic:cNvPr id="1" name=""/>
+                    <pic:cNvPicPr/>
+                  </pic:nvPicPr>
+                  <pic:blipFill>
+                    <a:blip r:embed="rId24"/>
+                    <a:stretch>
+                      <a:fillRect/>
+                    </a:stretch>
+                  </pic:blipFill>
+                  <pic:spPr>
+                    <a:xfrm>
+                      <a:off x="0" y="0"/>
+                      <a:ext cx="5731510" cy="3663315"/>
+                    </a:xfrm>
+                    <a:prstGeom prst="rect">
+                      <a:avLst/>
+                    </a:prstGeom>
+                  </pic:spPr>
+                </pic:pic>
+              </a:graphicData>
+            </a:graphic>
+          </wp:inline>
+        </w:drawing>
+      </w:r>
+    </w:p>
+    <w:p>
+      <w:pPr>
+        <w:rPr>
+          <w:lang w:val="da-DK"/>
+        </w:rPr>
+      </w:pPr>
+      <w:r>
+        <w:rPr>
+          <w:lang w:val="da-DK"/>
+        </w:rPr>
+        <w:drawing>
+          <wp:inline distT="0" distB="0" distL="0" distR="0" wp14:anchorId="3243F30A" wp14:editId="5B637FF4">
+            <wp:extent cx="5731510" cy="4194175"/>
+            <wp:effectExtent l="0" t="0" r="0" b="0"/>
+            <wp:docPr id="19" name="Picture 19" descr="A screenshot of a cell phone&#10;&#10;Description automatically generated"/>
+            <wp:cNvGraphicFramePr>
+              <a:graphicFrameLocks xmlns:a="http://schemas.openxmlformats.org/drawingml/2006/main" noChangeAspect="1"/>
+            </wp:cNvGraphicFramePr>
+            <a:graphic xmlns:a="http://schemas.openxmlformats.org/drawingml/2006/main">
+              <a:graphicData uri="http://schemas.openxmlformats.org/drawingml/2006/picture">
+                <pic:pic xmlns:pic="http://schemas.openxmlformats.org/drawingml/2006/picture">
+                  <pic:nvPicPr>
+                    <pic:cNvPr id="1" name=""/>
+                    <pic:cNvPicPr/>
+                  </pic:nvPicPr>
+                  <pic:blipFill>
+                    <a:blip r:embed="rId25"/>
+                    <a:stretch>
+                      <a:fillRect/>
+                    </a:stretch>
+                  </pic:blipFill>
+                  <pic:spPr>
+                    <a:xfrm>
+                      <a:off x="0" y="0"/>
+                      <a:ext cx="5731510" cy="4194175"/>
+                    </a:xfrm>
+                    <a:prstGeom prst="rect">
+                      <a:avLst/>
+                    </a:prstGeom>
+                  </pic:spPr>
+                </pic:pic>
+              </a:graphicData>
+            </a:graphic>
+          </wp:inline>
+        </w:drawing>
+      </w:r>
+    </w:p>
+    <w:p>
+      <w:pPr>
+        <w:rPr>
+          <w:lang w:val="da-DK"/>
+        </w:rPr>
+      </w:pPr>
+    </w:p>
+    <w:p>
+      <w:pPr>
+        <w:pStyle w:val="Heading2"/>
+        <w:rPr>
+          <w:lang w:val="en-US"/>
+        </w:rPr>
+      </w:pPr>
+      <w:r>
+        <w:t>Network layer security: IPsec</w:t>
+      </w:r>
     </w:p>
     <w:sectPr>
       <w:pgSz w:w="11906" w:h="16838"/>
@@ -46,6 +2610,529 @@
     </w:sectPr>
   </w:body>
 </w:document>
+</file>
+
+<file path=word/numbering.xml><?xml version="1.0" encoding="utf-8"?>
+<w:numbering xmlns:wpc="http://schemas.microsoft.com/office/word/2010/wordprocessingCanvas" xmlns:cx="http://schemas.microsoft.com/office/drawing/2014/chartex" xmlns:cx1="http://schemas.microsoft.com/office/drawing/2015/9/8/chartex" xmlns:cx2="http://schemas.microsoft.com/office/drawing/2015/10/21/chartex" xmlns:cx3="http://schemas.microsoft.com/office/drawing/2016/5/9/chartex" xmlns:cx4="http://schemas.microsoft.com/office/drawing/2016/5/10/chartex" xmlns:cx5="http://schemas.microsoft.com/office/drawing/2016/5/11/chartex" xmlns:cx6="http://schemas.microsoft.com/office/drawing/2016/5/12/chartex" xmlns:cx7="http://schemas.microsoft.com/office/drawing/2016/5/13/chartex" xmlns:cx8="http://schemas.microsoft.com/office/drawing/2016/5/14/chartex" xmlns:mc="http://schemas.openxmlformats.org/markup-compatibility/2006" xmlns:aink="http://schemas.microsoft.com/office/drawing/2016/ink" xmlns:am3d="http://schemas.microsoft.com/office/drawing/2017/model3d" xmlns:o="urn:schemas-microsoft-com:office:office" xmlns:r="http://schemas.openxmlformats.org/officeDocument/2006/relationships" xmlns:m="http://schemas.openxmlformats.org/officeDocument/2006/math" xmlns:v="urn:schemas-microsoft-com:vml" xmlns:wp14="http://schemas.microsoft.com/office/word/2010/wordprocessingDrawing" xmlns:wp="http://schemas.openxmlformats.org/drawingml/2006/wordprocessingDrawing" xmlns:w10="urn:schemas-microsoft-com:office:word" xmlns:w="http://schemas.openxmlformats.org/wordprocessingml/2006/main" xmlns:w14="http://schemas.microsoft.com/office/word/2010/wordml" xmlns:w15="http://schemas.microsoft.com/office/word/2012/wordml" xmlns:w16cex="http://schemas.microsoft.com/office/word/2018/wordml/cex" xmlns:w16cid="http://schemas.microsoft.com/office/word/2016/wordml/cid" xmlns:w16="http://schemas.microsoft.com/office/word/2018/wordml" xmlns:w16se="http://schemas.microsoft.com/office/word/2015/wordml/symex" xmlns:wpg="http://schemas.microsoft.com/office/word/2010/wordprocessingGroup" xmlns:wpi="http://schemas.microsoft.com/office/word/2010/wordprocessingInk" xmlns:wne="http://schemas.microsoft.com/office/word/2006/wordml" xmlns:wps="http://schemas.microsoft.com/office/word/2010/wordprocessingShape" mc:Ignorable="w14 w15 w16se w16cid w16 w16cex wp14">
+  <w:abstractNum w:abstractNumId="0" w15:restartNumberingAfterBreak="0">
+    <w:nsid w:val="0E003C9C"/>
+    <w:multiLevelType w:val="hybridMultilevel"/>
+    <w:tmpl w:val="C4360492"/>
+    <w:lvl w:ilvl="0" w:tplc="08090001">
+      <w:start w:val="1"/>
+      <w:numFmt w:val="bullet"/>
+      <w:lvlText w:val=""/>
+      <w:lvlJc w:val="left"/>
+      <w:pPr>
+        <w:ind w:left="720" w:hanging="360"/>
+      </w:pPr>
+      <w:rPr>
+        <w:rFonts w:ascii="Symbol" w:hAnsi="Symbol" w:hint="default"/>
+      </w:rPr>
+    </w:lvl>
+    <w:lvl w:ilvl="1" w:tplc="08090003" w:tentative="1">
+      <w:start w:val="1"/>
+      <w:numFmt w:val="bullet"/>
+      <w:lvlText w:val="o"/>
+      <w:lvlJc w:val="left"/>
+      <w:pPr>
+        <w:ind w:left="1440" w:hanging="360"/>
+      </w:pPr>
+      <w:rPr>
+        <w:rFonts w:ascii="Courier New" w:hAnsi="Courier New" w:cs="Courier New" w:hint="default"/>
+      </w:rPr>
+    </w:lvl>
+    <w:lvl w:ilvl="2" w:tplc="08090005" w:tentative="1">
+      <w:start w:val="1"/>
+      <w:numFmt w:val="bullet"/>
+      <w:lvlText w:val=""/>
+      <w:lvlJc w:val="left"/>
+      <w:pPr>
+        <w:ind w:left="2160" w:hanging="360"/>
+      </w:pPr>
+      <w:rPr>
+        <w:rFonts w:ascii="Wingdings" w:hAnsi="Wingdings" w:hint="default"/>
+      </w:rPr>
+    </w:lvl>
+    <w:lvl w:ilvl="3" w:tplc="08090001" w:tentative="1">
+      <w:start w:val="1"/>
+      <w:numFmt w:val="bullet"/>
+      <w:lvlText w:val=""/>
+      <w:lvlJc w:val="left"/>
+      <w:pPr>
+        <w:ind w:left="2880" w:hanging="360"/>
+      </w:pPr>
+      <w:rPr>
+        <w:rFonts w:ascii="Symbol" w:hAnsi="Symbol" w:hint="default"/>
+      </w:rPr>
+    </w:lvl>
+    <w:lvl w:ilvl="4" w:tplc="08090003" w:tentative="1">
+      <w:start w:val="1"/>
+      <w:numFmt w:val="bullet"/>
+      <w:lvlText w:val="o"/>
+      <w:lvlJc w:val="left"/>
+      <w:pPr>
+        <w:ind w:left="3600" w:hanging="360"/>
+      </w:pPr>
+      <w:rPr>
+        <w:rFonts w:ascii="Courier New" w:hAnsi="Courier New" w:cs="Courier New" w:hint="default"/>
+      </w:rPr>
+    </w:lvl>
+    <w:lvl w:ilvl="5" w:tplc="08090005" w:tentative="1">
+      <w:start w:val="1"/>
+      <w:numFmt w:val="bullet"/>
+      <w:lvlText w:val=""/>
+      <w:lvlJc w:val="left"/>
+      <w:pPr>
+        <w:ind w:left="4320" w:hanging="360"/>
+      </w:pPr>
+      <w:rPr>
+        <w:rFonts w:ascii="Wingdings" w:hAnsi="Wingdings" w:hint="default"/>
+      </w:rPr>
+    </w:lvl>
+    <w:lvl w:ilvl="6" w:tplc="08090001" w:tentative="1">
+      <w:start w:val="1"/>
+      <w:numFmt w:val="bullet"/>
+      <w:lvlText w:val=""/>
+      <w:lvlJc w:val="left"/>
+      <w:pPr>
+        <w:ind w:left="5040" w:hanging="360"/>
+      </w:pPr>
+      <w:rPr>
+        <w:rFonts w:ascii="Symbol" w:hAnsi="Symbol" w:hint="default"/>
+      </w:rPr>
+    </w:lvl>
+    <w:lvl w:ilvl="7" w:tplc="08090003" w:tentative="1">
+      <w:start w:val="1"/>
+      <w:numFmt w:val="bullet"/>
+      <w:lvlText w:val="o"/>
+      <w:lvlJc w:val="left"/>
+      <w:pPr>
+        <w:ind w:left="5760" w:hanging="360"/>
+      </w:pPr>
+      <w:rPr>
+        <w:rFonts w:ascii="Courier New" w:hAnsi="Courier New" w:cs="Courier New" w:hint="default"/>
+      </w:rPr>
+    </w:lvl>
+    <w:lvl w:ilvl="8" w:tplc="08090005" w:tentative="1">
+      <w:start w:val="1"/>
+      <w:numFmt w:val="bullet"/>
+      <w:lvlText w:val=""/>
+      <w:lvlJc w:val="left"/>
+      <w:pPr>
+        <w:ind w:left="6480" w:hanging="360"/>
+      </w:pPr>
+      <w:rPr>
+        <w:rFonts w:ascii="Wingdings" w:hAnsi="Wingdings" w:hint="default"/>
+      </w:rPr>
+    </w:lvl>
+  </w:abstractNum>
+  <w:abstractNum w:abstractNumId="1" w15:restartNumberingAfterBreak="0">
+    <w:nsid w:val="15627324"/>
+    <w:multiLevelType w:val="hybridMultilevel"/>
+    <w:tmpl w:val="F76804A6"/>
+    <w:lvl w:ilvl="0" w:tplc="08090001">
+      <w:start w:val="1"/>
+      <w:numFmt w:val="bullet"/>
+      <w:lvlText w:val=""/>
+      <w:lvlJc w:val="left"/>
+      <w:pPr>
+        <w:ind w:left="720" w:hanging="360"/>
+      </w:pPr>
+      <w:rPr>
+        <w:rFonts w:ascii="Symbol" w:hAnsi="Symbol" w:hint="default"/>
+      </w:rPr>
+    </w:lvl>
+    <w:lvl w:ilvl="1" w:tplc="08090003" w:tentative="1">
+      <w:start w:val="1"/>
+      <w:numFmt w:val="bullet"/>
+      <w:lvlText w:val="o"/>
+      <w:lvlJc w:val="left"/>
+      <w:pPr>
+        <w:ind w:left="1440" w:hanging="360"/>
+      </w:pPr>
+      <w:rPr>
+        <w:rFonts w:ascii="Courier New" w:hAnsi="Courier New" w:cs="Courier New" w:hint="default"/>
+      </w:rPr>
+    </w:lvl>
+    <w:lvl w:ilvl="2" w:tplc="08090005" w:tentative="1">
+      <w:start w:val="1"/>
+      <w:numFmt w:val="bullet"/>
+      <w:lvlText w:val=""/>
+      <w:lvlJc w:val="left"/>
+      <w:pPr>
+        <w:ind w:left="2160" w:hanging="360"/>
+      </w:pPr>
+      <w:rPr>
+        <w:rFonts w:ascii="Wingdings" w:hAnsi="Wingdings" w:hint="default"/>
+      </w:rPr>
+    </w:lvl>
+    <w:lvl w:ilvl="3" w:tplc="08090001" w:tentative="1">
+      <w:start w:val="1"/>
+      <w:numFmt w:val="bullet"/>
+      <w:lvlText w:val=""/>
+      <w:lvlJc w:val="left"/>
+      <w:pPr>
+        <w:ind w:left="2880" w:hanging="360"/>
+      </w:pPr>
+      <w:rPr>
+        <w:rFonts w:ascii="Symbol" w:hAnsi="Symbol" w:hint="default"/>
+      </w:rPr>
+    </w:lvl>
+    <w:lvl w:ilvl="4" w:tplc="08090003" w:tentative="1">
+      <w:start w:val="1"/>
+      <w:numFmt w:val="bullet"/>
+      <w:lvlText w:val="o"/>
+      <w:lvlJc w:val="left"/>
+      <w:pPr>
+        <w:ind w:left="3600" w:hanging="360"/>
+      </w:pPr>
+      <w:rPr>
+        <w:rFonts w:ascii="Courier New" w:hAnsi="Courier New" w:cs="Courier New" w:hint="default"/>
+      </w:rPr>
+    </w:lvl>
+    <w:lvl w:ilvl="5" w:tplc="08090005" w:tentative="1">
+      <w:start w:val="1"/>
+      <w:numFmt w:val="bullet"/>
+      <w:lvlText w:val=""/>
+      <w:lvlJc w:val="left"/>
+      <w:pPr>
+        <w:ind w:left="4320" w:hanging="360"/>
+      </w:pPr>
+      <w:rPr>
+        <w:rFonts w:ascii="Wingdings" w:hAnsi="Wingdings" w:hint="default"/>
+      </w:rPr>
+    </w:lvl>
+    <w:lvl w:ilvl="6" w:tplc="08090001" w:tentative="1">
+      <w:start w:val="1"/>
+      <w:numFmt w:val="bullet"/>
+      <w:lvlText w:val=""/>
+      <w:lvlJc w:val="left"/>
+      <w:pPr>
+        <w:ind w:left="5040" w:hanging="360"/>
+      </w:pPr>
+      <w:rPr>
+        <w:rFonts w:ascii="Symbol" w:hAnsi="Symbol" w:hint="default"/>
+      </w:rPr>
+    </w:lvl>
+    <w:lvl w:ilvl="7" w:tplc="08090003" w:tentative="1">
+      <w:start w:val="1"/>
+      <w:numFmt w:val="bullet"/>
+      <w:lvlText w:val="o"/>
+      <w:lvlJc w:val="left"/>
+      <w:pPr>
+        <w:ind w:left="5760" w:hanging="360"/>
+      </w:pPr>
+      <w:rPr>
+        <w:rFonts w:ascii="Courier New" w:hAnsi="Courier New" w:cs="Courier New" w:hint="default"/>
+      </w:rPr>
+    </w:lvl>
+    <w:lvl w:ilvl="8" w:tplc="08090005" w:tentative="1">
+      <w:start w:val="1"/>
+      <w:numFmt w:val="bullet"/>
+      <w:lvlText w:val=""/>
+      <w:lvlJc w:val="left"/>
+      <w:pPr>
+        <w:ind w:left="6480" w:hanging="360"/>
+      </w:pPr>
+      <w:rPr>
+        <w:rFonts w:ascii="Wingdings" w:hAnsi="Wingdings" w:hint="default"/>
+      </w:rPr>
+    </w:lvl>
+  </w:abstractNum>
+  <w:abstractNum w:abstractNumId="2" w15:restartNumberingAfterBreak="0">
+    <w:nsid w:val="2957CD07"/>
+    <w:multiLevelType w:val="hybridMultilevel"/>
+    <w:tmpl w:val="62106ACB"/>
+    <w:lvl w:ilvl="0" w:tplc="FFFFFFFF">
+      <w:start w:val="1"/>
+      <w:numFmt w:val="ideographDigital"/>
+      <w:lvlText w:val=""/>
+      <w:lvlJc w:val="left"/>
+    </w:lvl>
+    <w:lvl w:ilvl="1" w:tplc="FFFFFFFF">
+      <w:numFmt w:val="decimal"/>
+      <w:lvlText w:val=""/>
+      <w:lvlJc w:val="left"/>
+    </w:lvl>
+    <w:lvl w:ilvl="2" w:tplc="FFFFFFFF">
+      <w:numFmt w:val="decimal"/>
+      <w:lvlText w:val=""/>
+      <w:lvlJc w:val="left"/>
+    </w:lvl>
+    <w:lvl w:ilvl="3" w:tplc="FFFFFFFF">
+      <w:numFmt w:val="decimal"/>
+      <w:lvlText w:val=""/>
+      <w:lvlJc w:val="left"/>
+    </w:lvl>
+    <w:lvl w:ilvl="4" w:tplc="FFFFFFFF">
+      <w:numFmt w:val="decimal"/>
+      <w:lvlText w:val=""/>
+      <w:lvlJc w:val="left"/>
+    </w:lvl>
+    <w:lvl w:ilvl="5" w:tplc="FFFFFFFF">
+      <w:numFmt w:val="decimal"/>
+      <w:lvlText w:val=""/>
+      <w:lvlJc w:val="left"/>
+    </w:lvl>
+    <w:lvl w:ilvl="6" w:tplc="FFFFFFFF">
+      <w:numFmt w:val="decimal"/>
+      <w:lvlText w:val=""/>
+      <w:lvlJc w:val="left"/>
+    </w:lvl>
+    <w:lvl w:ilvl="7" w:tplc="FFFFFFFF">
+      <w:numFmt w:val="decimal"/>
+      <w:lvlText w:val=""/>
+      <w:lvlJc w:val="left"/>
+    </w:lvl>
+    <w:lvl w:ilvl="8" w:tplc="FFFFFFFF">
+      <w:numFmt w:val="decimal"/>
+      <w:lvlText w:val=""/>
+      <w:lvlJc w:val="left"/>
+    </w:lvl>
+  </w:abstractNum>
+  <w:abstractNum w:abstractNumId="3" w15:restartNumberingAfterBreak="0">
+    <w:nsid w:val="2E5F1D2B"/>
+    <w:multiLevelType w:val="hybridMultilevel"/>
+    <w:tmpl w:val="57CE10B4"/>
+    <w:lvl w:ilvl="0" w:tplc="08090001">
+      <w:start w:val="1"/>
+      <w:numFmt w:val="bullet"/>
+      <w:lvlText w:val=""/>
+      <w:lvlJc w:val="left"/>
+      <w:pPr>
+        <w:ind w:left="720" w:hanging="360"/>
+      </w:pPr>
+      <w:rPr>
+        <w:rFonts w:ascii="Symbol" w:hAnsi="Symbol" w:hint="default"/>
+      </w:rPr>
+    </w:lvl>
+    <w:lvl w:ilvl="1" w:tplc="08090003" w:tentative="1">
+      <w:start w:val="1"/>
+      <w:numFmt w:val="bullet"/>
+      <w:lvlText w:val="o"/>
+      <w:lvlJc w:val="left"/>
+      <w:pPr>
+        <w:ind w:left="1440" w:hanging="360"/>
+      </w:pPr>
+      <w:rPr>
+        <w:rFonts w:ascii="Courier New" w:hAnsi="Courier New" w:cs="Courier New" w:hint="default"/>
+      </w:rPr>
+    </w:lvl>
+    <w:lvl w:ilvl="2" w:tplc="08090005" w:tentative="1">
+      <w:start w:val="1"/>
+      <w:numFmt w:val="bullet"/>
+      <w:lvlText w:val=""/>
+      <w:lvlJc w:val="left"/>
+      <w:pPr>
+        <w:ind w:left="2160" w:hanging="360"/>
+      </w:pPr>
+      <w:rPr>
+        <w:rFonts w:ascii="Wingdings" w:hAnsi="Wingdings" w:hint="default"/>
+      </w:rPr>
+    </w:lvl>
+    <w:lvl w:ilvl="3" w:tplc="08090001" w:tentative="1">
+      <w:start w:val="1"/>
+      <w:numFmt w:val="bullet"/>
+      <w:lvlText w:val=""/>
+      <w:lvlJc w:val="left"/>
+      <w:pPr>
+        <w:ind w:left="2880" w:hanging="360"/>
+      </w:pPr>
+      <w:rPr>
+        <w:rFonts w:ascii="Symbol" w:hAnsi="Symbol" w:hint="default"/>
+      </w:rPr>
+    </w:lvl>
+    <w:lvl w:ilvl="4" w:tplc="08090003" w:tentative="1">
+      <w:start w:val="1"/>
+      <w:numFmt w:val="bullet"/>
+      <w:lvlText w:val="o"/>
+      <w:lvlJc w:val="left"/>
+      <w:pPr>
+        <w:ind w:left="3600" w:hanging="360"/>
+      </w:pPr>
+      <w:rPr>
+        <w:rFonts w:ascii="Courier New" w:hAnsi="Courier New" w:cs="Courier New" w:hint="default"/>
+      </w:rPr>
+    </w:lvl>
+    <w:lvl w:ilvl="5" w:tplc="08090005" w:tentative="1">
+      <w:start w:val="1"/>
+      <w:numFmt w:val="bullet"/>
+      <w:lvlText w:val=""/>
+      <w:lvlJc w:val="left"/>
+      <w:pPr>
+        <w:ind w:left="4320" w:hanging="360"/>
+      </w:pPr>
+      <w:rPr>
+        <w:rFonts w:ascii="Wingdings" w:hAnsi="Wingdings" w:hint="default"/>
+      </w:rPr>
+    </w:lvl>
+    <w:lvl w:ilvl="6" w:tplc="08090001" w:tentative="1">
+      <w:start w:val="1"/>
+      <w:numFmt w:val="bullet"/>
+      <w:lvlText w:val=""/>
+      <w:lvlJc w:val="left"/>
+      <w:pPr>
+        <w:ind w:left="5040" w:hanging="360"/>
+      </w:pPr>
+      <w:rPr>
+        <w:rFonts w:ascii="Symbol" w:hAnsi="Symbol" w:hint="default"/>
+      </w:rPr>
+    </w:lvl>
+    <w:lvl w:ilvl="7" w:tplc="08090003" w:tentative="1">
+      <w:start w:val="1"/>
+      <w:numFmt w:val="bullet"/>
+      <w:lvlText w:val="o"/>
+      <w:lvlJc w:val="left"/>
+      <w:pPr>
+        <w:ind w:left="5760" w:hanging="360"/>
+      </w:pPr>
+      <w:rPr>
+        <w:rFonts w:ascii="Courier New" w:hAnsi="Courier New" w:cs="Courier New" w:hint="default"/>
+      </w:rPr>
+    </w:lvl>
+    <w:lvl w:ilvl="8" w:tplc="08090005" w:tentative="1">
+      <w:start w:val="1"/>
+      <w:numFmt w:val="bullet"/>
+      <w:lvlText w:val=""/>
+      <w:lvlJc w:val="left"/>
+      <w:pPr>
+        <w:ind w:left="6480" w:hanging="360"/>
+      </w:pPr>
+      <w:rPr>
+        <w:rFonts w:ascii="Wingdings" w:hAnsi="Wingdings" w:hint="default"/>
+      </w:rPr>
+    </w:lvl>
+  </w:abstractNum>
+  <w:abstractNum w:abstractNumId="4" w15:restartNumberingAfterBreak="0">
+    <w:nsid w:val="3324195E"/>
+    <w:multiLevelType w:val="hybridMultilevel"/>
+    <w:tmpl w:val="E3ACC828"/>
+    <w:lvl w:ilvl="0" w:tplc="08090001">
+      <w:start w:val="1"/>
+      <w:numFmt w:val="bullet"/>
+      <w:lvlText w:val=""/>
+      <w:lvlJc w:val="left"/>
+      <w:pPr>
+        <w:ind w:left="720" w:hanging="360"/>
+      </w:pPr>
+      <w:rPr>
+        <w:rFonts w:ascii="Symbol" w:hAnsi="Symbol" w:hint="default"/>
+      </w:rPr>
+    </w:lvl>
+    <w:lvl w:ilvl="1" w:tplc="08090003" w:tentative="1">
+      <w:start w:val="1"/>
+      <w:numFmt w:val="bullet"/>
+      <w:lvlText w:val="o"/>
+      <w:lvlJc w:val="left"/>
+      <w:pPr>
+        <w:ind w:left="1440" w:hanging="360"/>
+      </w:pPr>
+      <w:rPr>
+        <w:rFonts w:ascii="Courier New" w:hAnsi="Courier New" w:cs="Courier New" w:hint="default"/>
+      </w:rPr>
+    </w:lvl>
+    <w:lvl w:ilvl="2" w:tplc="08090005" w:tentative="1">
+      <w:start w:val="1"/>
+      <w:numFmt w:val="bullet"/>
+      <w:lvlText w:val=""/>
+      <w:lvlJc w:val="left"/>
+      <w:pPr>
+        <w:ind w:left="2160" w:hanging="360"/>
+      </w:pPr>
+      <w:rPr>
+        <w:rFonts w:ascii="Wingdings" w:hAnsi="Wingdings" w:hint="default"/>
+      </w:rPr>
+    </w:lvl>
+    <w:lvl w:ilvl="3" w:tplc="08090001" w:tentative="1">
+      <w:start w:val="1"/>
+      <w:numFmt w:val="bullet"/>
+      <w:lvlText w:val=""/>
+      <w:lvlJc w:val="left"/>
+      <w:pPr>
+        <w:ind w:left="2880" w:hanging="360"/>
+      </w:pPr>
+      <w:rPr>
+        <w:rFonts w:ascii="Symbol" w:hAnsi="Symbol" w:hint="default"/>
+      </w:rPr>
+    </w:lvl>
+    <w:lvl w:ilvl="4" w:tplc="08090003" w:tentative="1">
+      <w:start w:val="1"/>
+      <w:numFmt w:val="bullet"/>
+      <w:lvlText w:val="o"/>
+      <w:lvlJc w:val="left"/>
+      <w:pPr>
+        <w:ind w:left="3600" w:hanging="360"/>
+      </w:pPr>
+      <w:rPr>
+        <w:rFonts w:ascii="Courier New" w:hAnsi="Courier New" w:cs="Courier New" w:hint="default"/>
+      </w:rPr>
+    </w:lvl>
+    <w:lvl w:ilvl="5" w:tplc="08090005" w:tentative="1">
+      <w:start w:val="1"/>
+      <w:numFmt w:val="bullet"/>
+      <w:lvlText w:val=""/>
+      <w:lvlJc w:val="left"/>
+      <w:pPr>
+        <w:ind w:left="4320" w:hanging="360"/>
+      </w:pPr>
+      <w:rPr>
+        <w:rFonts w:ascii="Wingdings" w:hAnsi="Wingdings" w:hint="default"/>
+      </w:rPr>
+    </w:lvl>
+    <w:lvl w:ilvl="6" w:tplc="08090001" w:tentative="1">
+      <w:start w:val="1"/>
+      <w:numFmt w:val="bullet"/>
+      <w:lvlText w:val=""/>
+      <w:lvlJc w:val="left"/>
+      <w:pPr>
+        <w:ind w:left="5040" w:hanging="360"/>
+      </w:pPr>
+      <w:rPr>
+        <w:rFonts w:ascii="Symbol" w:hAnsi="Symbol" w:hint="default"/>
+      </w:rPr>
+    </w:lvl>
+    <w:lvl w:ilvl="7" w:tplc="08090003" w:tentative="1">
+      <w:start w:val="1"/>
+      <w:numFmt w:val="bullet"/>
+      <w:lvlText w:val="o"/>
+      <w:lvlJc w:val="left"/>
+      <w:pPr>
+        <w:ind w:left="5760" w:hanging="360"/>
+      </w:pPr>
+      <w:rPr>
+        <w:rFonts w:ascii="Courier New" w:hAnsi="Courier New" w:cs="Courier New" w:hint="default"/>
+      </w:rPr>
+    </w:lvl>
+    <w:lvl w:ilvl="8" w:tplc="08090005" w:tentative="1">
+      <w:start w:val="1"/>
+      <w:numFmt w:val="bullet"/>
+      <w:lvlText w:val=""/>
+      <w:lvlJc w:val="left"/>
+      <w:pPr>
+        <w:ind w:left="6480" w:hanging="360"/>
+      </w:pPr>
+      <w:rPr>
+        <w:rFonts w:ascii="Wingdings" w:hAnsi="Wingdings" w:hint="default"/>
+      </w:rPr>
+    </w:lvl>
+  </w:abstractNum>
+  <w:num w:numId="1">
+    <w:abstractNumId w:val="2"/>
+  </w:num>
+  <w:num w:numId="2">
+    <w:abstractNumId w:val="0"/>
+  </w:num>
+  <w:num w:numId="3">
+    <w:abstractNumId w:val="3"/>
+  </w:num>
+  <w:num w:numId="4">
+    <w:abstractNumId w:val="1"/>
+  </w:num>
+  <w:num w:numId="5">
+    <w:abstractNumId w:val="4"/>
+  </w:num>
+</w:numbering>
 </file>
 
 <file path=word/styles.xml><?xml version="1.0" encoding="utf-8"?>
@@ -486,10 +3573,29 @@
       <w:szCs w:val="26"/>
     </w:rPr>
   </w:style>
+  <w:style w:type="paragraph" w:styleId="Heading3">
+    <w:name w:val="heading 3"/>
+    <w:basedOn w:val="Normal"/>
+    <w:next w:val="Normal"/>
+    <w:link w:val="Heading3Char"/>
+    <w:uiPriority w:val="9"/>
+    <w:unhideWhenUsed/>
+    <w:qFormat/>
+    <w:rsid w:val="002B3586"/>
+    <w:pPr>
+      <w:keepNext/>
+      <w:keepLines/>
+      <w:spacing w:before="40"/>
+      <w:outlineLvl w:val="2"/>
+    </w:pPr>
+    <w:rPr>
+      <w:rFonts w:asciiTheme="majorHAnsi" w:eastAsiaTheme="majorEastAsia" w:hAnsiTheme="majorHAnsi" w:cstheme="majorBidi"/>
+      <w:color w:val="1F3763" w:themeColor="accent1" w:themeShade="7F"/>
+    </w:rPr>
+  </w:style>
   <w:style w:type="character" w:default="1" w:styleId="DefaultParagraphFont">
     <w:name w:val="Default Paragraph Font"/>
     <w:uiPriority w:val="1"/>
-    <w:semiHidden/>
     <w:unhideWhenUsed/>
   </w:style>
   <w:style w:type="table" w:default="1" w:styleId="TableNormal">
@@ -537,6 +3643,81 @@
       <w:color w:val="2F5496" w:themeColor="accent1" w:themeShade="BF"/>
       <w:sz w:val="26"/>
       <w:szCs w:val="26"/>
+    </w:rPr>
+  </w:style>
+  <w:style w:type="paragraph" w:customStyle="1" w:styleId="Default">
+    <w:name w:val="Default"/>
+    <w:rsid w:val="000F1688"/>
+    <w:pPr>
+      <w:autoSpaceDE w:val="0"/>
+      <w:autoSpaceDN w:val="0"/>
+      <w:adjustRightInd w:val="0"/>
+    </w:pPr>
+    <w:rPr>
+      <w:rFonts w:ascii="Calibri" w:hAnsi="Calibri" w:cs="Calibri"/>
+      <w:color w:val="000000"/>
+      <w:lang w:val="en-GB"/>
+    </w:rPr>
+  </w:style>
+  <w:style w:type="paragraph" w:styleId="NoSpacing">
+    <w:name w:val="No Spacing"/>
+    <w:uiPriority w:val="1"/>
+    <w:qFormat/>
+    <w:rsid w:val="00C865DC"/>
+  </w:style>
+  <w:style w:type="paragraph" w:styleId="ListParagraph">
+    <w:name w:val="List Paragraph"/>
+    <w:basedOn w:val="Normal"/>
+    <w:uiPriority w:val="34"/>
+    <w:qFormat/>
+    <w:rsid w:val="0073752F"/>
+    <w:pPr>
+      <w:ind w:left="720"/>
+      <w:contextualSpacing/>
+    </w:pPr>
+  </w:style>
+  <w:style w:type="character" w:styleId="PlaceholderText">
+    <w:name w:val="Placeholder Text"/>
+    <w:basedOn w:val="DefaultParagraphFont"/>
+    <w:uiPriority w:val="99"/>
+    <w:semiHidden/>
+    <w:rsid w:val="0073752F"/>
+    <w:rPr>
+      <w:color w:val="808080"/>
+    </w:rPr>
+  </w:style>
+  <w:style w:type="character" w:customStyle="1" w:styleId="Heading3Char">
+    <w:name w:val="Heading 3 Char"/>
+    <w:basedOn w:val="DefaultParagraphFont"/>
+    <w:link w:val="Heading3"/>
+    <w:uiPriority w:val="9"/>
+    <w:rsid w:val="002B3586"/>
+    <w:rPr>
+      <w:rFonts w:asciiTheme="majorHAnsi" w:eastAsiaTheme="majorEastAsia" w:hAnsiTheme="majorHAnsi" w:cstheme="majorBidi"/>
+      <w:color w:val="1F3763" w:themeColor="accent1" w:themeShade="7F"/>
+    </w:rPr>
+  </w:style>
+  <w:style w:type="character" w:styleId="Hyperlink">
+    <w:name w:val="Hyperlink"/>
+    <w:basedOn w:val="DefaultParagraphFont"/>
+    <w:uiPriority w:val="99"/>
+    <w:unhideWhenUsed/>
+    <w:rsid w:val="002B3586"/>
+    <w:rPr>
+      <w:color w:val="0563C1" w:themeColor="hyperlink"/>
+      <w:u w:val="single"/>
+    </w:rPr>
+  </w:style>
+  <w:style w:type="character" w:styleId="UnresolvedMention">
+    <w:name w:val="Unresolved Mention"/>
+    <w:basedOn w:val="DefaultParagraphFont"/>
+    <w:uiPriority w:val="99"/>
+    <w:semiHidden/>
+    <w:unhideWhenUsed/>
+    <w:rsid w:val="002B3586"/>
+    <w:rPr>
+      <w:color w:val="605E5C"/>
+      <w:shd w:val="clear" w:color="auto" w:fill="E1DFDD"/>
     </w:rPr>
   </w:style>
 </w:styles>

</xml_diff>